<commit_message>
Advies en Analyse af
</commit_message>
<xml_diff>
--- a/opdrachten/opdracht_d/opdr_d_PaulH/opdr_d_PaulH.docx
+++ b/opdrachten/opdracht_d/opdr_d_PaulH/opdr_d_PaulH.docx
@@ -308,71 +308,213 @@
       </w:r>
     </w:p>
     <w:p>
-      <w:r>
+      <w:pPr>
+        <w:rPr>
+          <w:b/>
+          <w:sz w:val="32"/>
+        </w:rPr>
+      </w:pPr>
+      <w:r>
+        <w:rPr>
+          <w:b/>
+          <w:sz w:val="32"/>
+        </w:rPr>
         <w:lastRenderedPageBreak/>
-        <w:t>Opties voor communicatie</w:t>
+        <w:t>ANALYSE</w:t>
       </w:r>
     </w:p>
     <w:p>
       <w:pPr>
-        <w:pStyle w:val="Lijstalinea"/>
-        <w:numPr>
-          <w:ilvl w:val="0"/>
-          <w:numId w:val="1"/>
-        </w:numPr>
+        <w:rPr>
+          <w:b/>
+          <w:sz w:val="28"/>
+        </w:rPr>
       </w:pPr>
       <w:r>
-        <w:t>Peer-</w:t>
+        <w:rPr>
+          <w:b/>
+          <w:sz w:val="28"/>
+        </w:rPr>
+        <w:t>Het p</w:t>
+      </w:r>
+      <w:r>
+        <w:rPr>
+          <w:b/>
+          <w:sz w:val="28"/>
+        </w:rPr>
+        <w:t>rotocol</w:t>
+      </w:r>
+    </w:p>
+    <w:p>
+      <w:r>
+        <w:t>Om ze zorgen dat banken met elkaar kunnen communiceren zal er eerst gezorgd moeten worden dat alle groepsservers op dezelfde manier met elkaar proberen te communiceren en de zelfde soort data versturen en ontvangen ik zal hier bespreken wat goede opties zijn</w:t>
+      </w:r>
+    </w:p>
+    <w:p>
+      <w:r>
+        <w:rPr>
+          <w:b/>
+        </w:rPr>
+        <w:t>Message Queuing</w:t>
+      </w:r>
+      <w:r>
+        <w:rPr>
+          <w:b/>
+        </w:rPr>
+        <w:br/>
+      </w:r>
+      <w:r>
+        <w:t xml:space="preserve">Er moeten berichten doorgeven worden van de ene server naar de andere server hier is Message Queuing heel geschikt voor. </w:t>
+      </w:r>
+      <w:r>
+        <w:t xml:space="preserve">Met Message Queuing geeft een zogeheten broker de berichten door van de ene </w:t>
       </w:r>
       <w:proofErr w:type="spellStart"/>
       <w:r>
-        <w:t>to</w:t>
+        <w:t>client</w:t>
       </w:r>
       <w:proofErr w:type="spellEnd"/>
       <w:r>
-        <w:t>-peer netwerk</w:t>
+        <w:t xml:space="preserve"> naar de andere, deze </w:t>
+      </w:r>
+      <w:r>
+        <w:t>kan dan op zijn eigen tempo deze berichten verwerken. Een situatie waarin dit heel handig is is als er een heleboel verzoeken komen</w:t>
+      </w:r>
+      <w:r>
+        <w:t xml:space="preserve"> met Message Queuing</w:t>
+      </w:r>
+      <w:r>
+        <w:t xml:space="preserve"> raakt de server niet overbelast maar </w:t>
+      </w:r>
+      <w:r>
+        <w:t>zal hij de berichten normaal een voor een afwerken. Het kan zijn dat je als klant langer dan normaal moet wachten tot te ingelogd bent maar met een ander protocol zou het kunnen zijn dat je helemaal niet ingelogd word</w:t>
+      </w:r>
+      <w:r>
+        <w:t>t</w:t>
+      </w:r>
+      <w:r>
+        <w:t xml:space="preserve"> omdat de connectie afgebroken word vanwege een overbelastte server.</w:t>
+      </w:r>
+      <w:r>
+        <w:br/>
+        <w:t xml:space="preserve">Ook is het </w:t>
+      </w:r>
+      <w:r>
+        <w:t>schaalbaar als omdat als er steeds meer dataverkeer komt kan je een extra broker toevoegen om de data beter naar de goede ontvanger te sturen.</w:t>
+      </w:r>
+      <w:r>
+        <w:br/>
+        <w:t xml:space="preserve">Er zijn verschillende soorten Message Queuing de twee die ik zal behandelen zijn </w:t>
+      </w:r>
+      <w:r>
+        <w:t xml:space="preserve">Message Queuing </w:t>
+      </w:r>
+      <w:proofErr w:type="spellStart"/>
+      <w:r>
+        <w:t>Telemetry</w:t>
+      </w:r>
+      <w:proofErr w:type="spellEnd"/>
+      <w:r>
+        <w:t xml:space="preserve"> Transport</w:t>
+      </w:r>
+      <w:r>
+        <w:t xml:space="preserve"> (MQTT) en </w:t>
+      </w:r>
+      <w:r>
+        <w:t>Advanced Message Queuing Protocol</w:t>
+      </w:r>
+      <w:r>
+        <w:t xml:space="preserve"> (AMQP). Het idee achter de werking is bij beide protocollen hetzelfde, het zijn immers beide variaties op het Message Queuing protocol. Het grootste verschil zit hem in hoe de data verstuurd wordt, AMQP gebruikt namelijk een HTTPS. Hierdoor heeft AMQP een beveiligde verbinding maar dit zorgt ook voor een grote header en meer data die verstuurd word dan</w:t>
+      </w:r>
+      <w:r>
+        <w:t xml:space="preserve"> met MQTT. MQTT gaat namelijk direct over de TCP laag en is hierdoor niet beveiligd maar heeft hierdoor heeft het ook een veel kleinere header waardoor er minder data te versturen is.</w:t>
+      </w:r>
+      <w:r>
+        <w:br/>
+        <w:t xml:space="preserve">Beide protocollen hebben een </w:t>
+      </w:r>
+      <w:proofErr w:type="spellStart"/>
+      <w:r>
+        <w:t>Quality</w:t>
+      </w:r>
+      <w:proofErr w:type="spellEnd"/>
+      <w:r>
+        <w:t xml:space="preserve">-of-Service, dit houd in dat je kan instellen hoe groot de controle is met het sturen. </w:t>
+      </w:r>
+      <w:proofErr w:type="spellStart"/>
+      <w:r>
+        <w:t>QoS</w:t>
+      </w:r>
+      <w:proofErr w:type="spellEnd"/>
+      <w:r>
+        <w:t xml:space="preserve"> 0 houdt in dat je gewoon een bericht stuurt en dan moet je eigenlijk maar hopen dat het aankomt. Bij </w:t>
+      </w:r>
+      <w:proofErr w:type="spellStart"/>
+      <w:r>
+        <w:t>QoS</w:t>
+      </w:r>
+      <w:proofErr w:type="spellEnd"/>
+      <w:r>
+        <w:t xml:space="preserve"> 1 zal de ontvanger een bericht terug sturen als hij het bericht heeft ontvangen. </w:t>
+      </w:r>
+      <w:proofErr w:type="spellStart"/>
+      <w:r>
+        <w:t>Qos</w:t>
+      </w:r>
+      <w:proofErr w:type="spellEnd"/>
+      <w:r>
+        <w:t xml:space="preserve"> 2 is het meest veilig als je zeker wil weten dat je bericht aankomt</w:t>
+      </w:r>
+      <w:r>
+        <w:t xml:space="preserve"> aangezien je hier een gehele </w:t>
+      </w:r>
+      <w:proofErr w:type="spellStart"/>
+      <w:r>
+        <w:t>four</w:t>
+      </w:r>
+      <w:proofErr w:type="spellEnd"/>
+      <w:r>
+        <w:t xml:space="preserve">-way </w:t>
+      </w:r>
+      <w:proofErr w:type="spellStart"/>
+      <w:r>
+        <w:t>handshake</w:t>
+      </w:r>
+      <w:proofErr w:type="spellEnd"/>
+      <w:r>
+        <w:t xml:space="preserve"> hebt</w:t>
+      </w:r>
+    </w:p>
+    <w:p/>
+    <w:p>
+      <w:pPr>
+        <w:rPr>
+          <w:b/>
+          <w:sz w:val="28"/>
+        </w:rPr>
+      </w:pPr>
+      <w:r>
+        <w:rPr>
+          <w:b/>
+          <w:sz w:val="28"/>
+        </w:rPr>
+        <w:br w:type="page"/>
       </w:r>
     </w:p>
     <w:p>
       <w:pPr>
-        <w:pStyle w:val="Lijstalinea"/>
-        <w:numPr>
-          <w:ilvl w:val="0"/>
-          <w:numId w:val="1"/>
-        </w:numPr>
+        <w:rPr>
+          <w:b/>
+          <w:sz w:val="28"/>
+        </w:rPr>
       </w:pPr>
       <w:r>
-        <w:t>Centrale server</w:t>
-      </w:r>
-    </w:p>
-    <w:p>
-      <w:pPr>
-        <w:rPr>
-          <w:b/>
-          <w:sz w:val="32"/>
-        </w:rPr>
-      </w:pPr>
-      <w:r>
-        <w:rPr>
-          <w:b/>
-          <w:sz w:val="32"/>
-        </w:rPr>
-        <w:t>ANALYSE</w:t>
-      </w:r>
-    </w:p>
-    <w:p>
-      <w:pPr>
         <w:rPr>
           <w:b/>
           <w:sz w:val="28"/>
         </w:rPr>
-      </w:pPr>
-      <w:r>
-        <w:rPr>
-          <w:b/>
-          <w:sz w:val="28"/>
-        </w:rPr>
-        <w:t>communicatie</w:t>
+        <w:lastRenderedPageBreak/>
+        <w:t>Het netwerk</w:t>
       </w:r>
     </w:p>
     <w:p>
@@ -428,7 +570,7 @@
               <wp:align>left</wp:align>
             </wp:positionH>
             <wp:positionV relativeFrom="paragraph">
-              <wp:posOffset>17145</wp:posOffset>
+              <wp:posOffset>55245</wp:posOffset>
             </wp:positionV>
             <wp:extent cx="2533650" cy="2385695"/>
             <wp:effectExtent l="0" t="0" r="0" b="0"/>
@@ -453,7 +595,7 @@
                     <pic:cNvPicPr/>
                   </pic:nvPicPr>
                   <pic:blipFill rotWithShape="1">
-                    <a:blip r:embed="rId6" cstate="print">
+                    <a:blip r:embed="rId7" cstate="print">
                       <a:extLst>
                         <a:ext uri="{28A0092B-C50C-407E-A947-70E740481C1C}">
                           <a14:useLocalDpi xmlns:a14="http://schemas.microsoft.com/office/drawing/2010/main" val="0"/>
@@ -466,7 +608,7 @@
                   <pic:spPr bwMode="auto">
                     <a:xfrm>
                       <a:off x="0" y="0"/>
-                      <a:ext cx="2541948" cy="2393797"/>
+                      <a:ext cx="2533650" cy="2385695"/>
                     </a:xfrm>
                     <a:prstGeom prst="rect">
                       <a:avLst/>
@@ -551,7 +693,7 @@
           <wp:anchor distT="0" distB="0" distL="114300" distR="114300" simplePos="0" relativeHeight="251658240" behindDoc="1" locked="0" layoutInCell="1" allowOverlap="1">
             <wp:simplePos x="0" y="0"/>
             <wp:positionH relativeFrom="margin">
-              <wp:posOffset>2541270</wp:posOffset>
+              <wp:posOffset>2617470</wp:posOffset>
             </wp:positionH>
             <wp:positionV relativeFrom="paragraph">
               <wp:posOffset>8890</wp:posOffset>
@@ -579,7 +721,7 @@
                     <pic:cNvPicPr/>
                   </pic:nvPicPr>
                   <pic:blipFill rotWithShape="1">
-                    <a:blip r:embed="rId7" cstate="print">
+                    <a:blip r:embed="rId8" cstate="print">
                       <a:extLst>
                         <a:ext uri="{28A0092B-C50C-407E-A947-70E740481C1C}">
                           <a14:useLocalDpi xmlns:a14="http://schemas.microsoft.com/office/drawing/2010/main" val="0"/>
@@ -672,7 +814,6 @@
     </w:p>
     <w:p>
       <w:r>
-        <w:lastRenderedPageBreak/>
         <w:t>Een</w:t>
       </w:r>
       <w:r>
@@ -696,6 +837,7 @@
     </w:p>
     <w:p>
       <w:r>
+        <w:lastRenderedPageBreak/>
         <w:t xml:space="preserve">Het scenario wat ik hierboven heb beschreven is de eerste interactie tussen </w:t>
       </w:r>
       <w:r>
@@ -753,20 +895,23 @@
       <w:r>
         <w:t>beveiligen</w:t>
       </w:r>
-      <w:bookmarkStart w:id="0" w:name="_GoBack"/>
-      <w:bookmarkEnd w:id="0"/>
+      <w:r>
+        <w:t xml:space="preserve"> wat ook de bedoeling is om doen</w:t>
+      </w:r>
     </w:p>
     <w:p>
       <w:pPr>
         <w:rPr>
           <w:b/>
-          <w:sz w:val="28"/>
+          <w:sz w:val="26"/>
+          <w:szCs w:val="26"/>
         </w:rPr>
       </w:pPr>
       <w:r>
         <w:rPr>
           <w:b/>
-          <w:sz w:val="28"/>
+          <w:sz w:val="26"/>
+          <w:szCs w:val="26"/>
         </w:rPr>
         <w:t>Vergelijken</w:t>
       </w:r>
@@ -846,6 +991,12 @@
       <w:r>
         <w:t xml:space="preserve"> Het is makkelijker om dit op een centrale server te doen die alleen maar de data moet doorgeven van de ene server naar de andere</w:t>
       </w:r>
+      <w:r>
+        <w:t xml:space="preserve">. Een </w:t>
+      </w:r>
+      <w:r>
+        <w:t>centrale server kan een deel van de last op zich nemen waardoor de andere servers bezig kunnen houden met de bankautomaten</w:t>
+      </w:r>
     </w:p>
     <w:p>
       <w:r>
@@ -892,8 +1043,369 @@
         <w:t xml:space="preserve"> wat je dus </w:t>
       </w:r>
       <w:r>
-        <w:t>meer controle.</w:t>
-      </w:r>
+        <w:t>meer controle</w:t>
+      </w:r>
+      <w:r>
+        <w:t xml:space="preserve"> geeft</w:t>
+      </w:r>
+      <w:r>
+        <w:t>.</w:t>
+      </w:r>
+    </w:p>
+    <w:p>
+      <w:r>
+        <w:t xml:space="preserve">Een centrale server geeft echter meer schaalbaarheid voor het gehele netwerk. Dit komt doordat het redelijk eenvoudig is om een </w:t>
+      </w:r>
+      <w:r>
+        <w:t xml:space="preserve">extra </w:t>
+      </w:r>
+      <w:r>
+        <w:t>server met de centrale server te verbinden</w:t>
+      </w:r>
+      <w:r>
+        <w:t xml:space="preserve"> omdat er maar een extra verbinding aangelegd moet worden. Bij een peer-</w:t>
+      </w:r>
+      <w:proofErr w:type="spellStart"/>
+      <w:r>
+        <w:t>to</w:t>
+      </w:r>
+      <w:proofErr w:type="spellEnd"/>
+      <w:r>
+        <w:t>-peer netwerk moet er een verbinding met elke andere server in het netwerk gemaakt worden. Dit wel veel meer moeite.</w:t>
+      </w:r>
+    </w:p>
+    <w:p>
+      <w:pPr>
+        <w:rPr>
+          <w:b/>
+          <w:sz w:val="32"/>
+        </w:rPr>
+      </w:pPr>
+      <w:r>
+        <w:rPr>
+          <w:b/>
+          <w:sz w:val="32"/>
+        </w:rPr>
+        <w:br w:type="page"/>
+      </w:r>
+    </w:p>
+    <w:p>
+      <w:pPr>
+        <w:rPr>
+          <w:b/>
+          <w:sz w:val="32"/>
+        </w:rPr>
+      </w:pPr>
+      <w:r>
+        <w:rPr>
+          <w:b/>
+          <w:sz w:val="32"/>
+        </w:rPr>
+        <w:lastRenderedPageBreak/>
+        <w:t>ADVIES</w:t>
+      </w:r>
+    </w:p>
+    <w:p>
+      <w:pPr>
+        <w:rPr>
+          <w:b/>
+          <w:sz w:val="28"/>
+        </w:rPr>
+      </w:pPr>
+      <w:r>
+        <w:rPr>
+          <w:b/>
+          <w:sz w:val="28"/>
+        </w:rPr>
+        <w:t>Het p</w:t>
+      </w:r>
+      <w:r>
+        <w:rPr>
+          <w:b/>
+          <w:sz w:val="28"/>
+        </w:rPr>
+        <w:t>rotocol</w:t>
+      </w:r>
+    </w:p>
+    <w:p>
+      <w:r>
+        <w:t>Om de data te versturen wil MQTT gebruiken over</w:t>
+      </w:r>
+      <w:r>
+        <w:t xml:space="preserve"> een</w:t>
+      </w:r>
+      <w:r>
+        <w:t xml:space="preserve"> T</w:t>
+      </w:r>
+      <w:r>
+        <w:t>LS ver</w:t>
+      </w:r>
+      <w:r>
+        <w:t>b</w:t>
+      </w:r>
+      <w:r>
+        <w:t xml:space="preserve">inding. Mijn reden hiervoor is vooral de kleinere </w:t>
+      </w:r>
+      <w:proofErr w:type="spellStart"/>
+      <w:r>
+        <w:t>packet</w:t>
+      </w:r>
+      <w:proofErr w:type="spellEnd"/>
+      <w:r>
+        <w:t xml:space="preserve"> </w:t>
+      </w:r>
+      <w:proofErr w:type="spellStart"/>
+      <w:r>
+        <w:t>size</w:t>
+      </w:r>
+      <w:proofErr w:type="spellEnd"/>
+      <w:r>
+        <w:t xml:space="preserve"> van MQTT tegenover AMQP</w:t>
+      </w:r>
+      <w:r>
+        <w:t xml:space="preserve">, het is namelijk heel belangrijk dat de klant snel alles kan regelen en zo min mogelijk tijd wacht. </w:t>
+      </w:r>
+      <w:r>
+        <w:t xml:space="preserve">De TLS die gebruikt is om de berichten veilig te houden. Het was voor mij best belangrijk om TLS te gebruiken omdat toen we gingen rondvragen het bleek dat veel groepjes TLS al geïmplementeerd hebben voor de communicatie tussen hun server en bankautomaten of dit willen doen. Zij hebben hier al kennis over en het zal het makkelijker maken om </w:t>
+      </w:r>
+      <w:r>
+        <w:t>i</w:t>
+      </w:r>
+      <w:r>
+        <w:t xml:space="preserve">n </w:t>
+      </w:r>
+      <w:r>
+        <w:t>de korte tijd die we hebben een werkende verbinding op te zetten met het netwerk.</w:t>
+      </w:r>
+      <w:r>
+        <w:br/>
+        <w:t xml:space="preserve">Om alles veilig te houden </w:t>
+      </w:r>
+      <w:r>
+        <w:t xml:space="preserve">zal </w:t>
+      </w:r>
+      <w:r>
+        <w:t>ook alle inlog</w:t>
+      </w:r>
+      <w:r>
+        <w:t xml:space="preserve"> data voor verzenden naar de andere servers </w:t>
+      </w:r>
+      <w:proofErr w:type="spellStart"/>
+      <w:r>
+        <w:t>gehasht</w:t>
+      </w:r>
+      <w:proofErr w:type="spellEnd"/>
+      <w:r>
+        <w:t xml:space="preserve"> worden</w:t>
+      </w:r>
+      <w:r>
+        <w:t xml:space="preserve"> en </w:t>
+      </w:r>
+      <w:proofErr w:type="spellStart"/>
+      <w:r>
+        <w:t>gehasht</w:t>
+      </w:r>
+      <w:proofErr w:type="spellEnd"/>
+      <w:r>
+        <w:t xml:space="preserve"> opgeslagen worden in de databases. Dit is ervoor om te zorgen dat niemand achter o</w:t>
+      </w:r>
+      <w:r>
+        <w:t xml:space="preserve">nder </w:t>
+      </w:r>
+      <w:r>
+        <w:t>a</w:t>
+      </w:r>
+      <w:r>
+        <w:t>ndere</w:t>
+      </w:r>
+      <w:r>
+        <w:t xml:space="preserve"> de pincode van een pas kan komen.</w:t>
+      </w:r>
+      <w:r>
+        <w:br/>
+        <w:t>De enige data die verzonden zal worden is de data die de gebruiker zelf invoert of die op het gescherm getoond moet worden. Alle authenticatie en checks worden door de server van de bank van de gebruiker gedaan. Dit is om alle informatie zo veilig mogelijk te houden. De ene server stuurt bijvoorbeeld dus een saldo en een rekeningnummer met de aanvraag om geld op te nemen</w:t>
+      </w:r>
+      <w:r>
+        <w:t>. D</w:t>
+      </w:r>
+      <w:r>
+        <w:t>e andere server checkt of er genoeg geld op de rekening staat schrijft dit af als de gebruiker genoeg saldo heeft</w:t>
+      </w:r>
+      <w:r>
+        <w:t xml:space="preserve"> en zal een </w:t>
+      </w:r>
+      <w:proofErr w:type="spellStart"/>
+      <w:r>
+        <w:t>true</w:t>
+      </w:r>
+      <w:proofErr w:type="spellEnd"/>
+      <w:r>
+        <w:t xml:space="preserve"> terug sturen naar de automaat via de servers zodat de automaat het geld kan uitgeven.</w:t>
+      </w:r>
+      <w:r>
+        <w:br/>
+        <w:t xml:space="preserve">Om het hele netwerk zo snel mogelijk te laten werken zal elke server ook een eigen adressentabel bijhouden in de database. In deze database staan een </w:t>
+      </w:r>
+      <w:proofErr w:type="spellStart"/>
+      <w:r>
+        <w:t>gehashte</w:t>
+      </w:r>
+      <w:proofErr w:type="spellEnd"/>
+      <w:r>
+        <w:t xml:space="preserve"> UID en een bytegroep aan elkaar gekoppeld. Als de server een UID binnenkrijgt zal hij eerst in zijn eigendatabase kijken of het een klant van deze bank is. Zodra dit niet het geval is zal hij in de adressentabel kijken of hij daar de UID kan vinden. Als de UID </w:t>
+      </w:r>
+      <w:r>
+        <w:t xml:space="preserve">in de adressentabel </w:t>
+      </w:r>
+      <w:r>
+        <w:t xml:space="preserve">staat </w:t>
+      </w:r>
+      <w:r>
+        <w:t>zal</w:t>
+      </w:r>
+      <w:r>
+        <w:t xml:space="preserve"> de server een gericht bericht </w:t>
+      </w:r>
+      <w:r>
+        <w:t xml:space="preserve">naar de desbetreffende server </w:t>
+      </w:r>
+      <w:r>
+        <w:t>sturen voor de data die hij wil hebben of wil laten checken. Dit is handig omdat dan niet alle servers gevraagd worden om te kijken of zij die data hebben</w:t>
+      </w:r>
+      <w:r>
+        <w:t>. Er zal alleen een bericht naar alle servers worden gestuurd als de server de UID nog niet kent en hem dus niet in zijn adressentabel heeft staan. Hierna zal hij deze UID toevoegen aan zijn adressentabel en later dus gericht een bericht kunnen sturen naar de server van de groep waar deze pas bij hoort. Hierdoor blijft het netwerk snel</w:t>
+      </w:r>
+      <w:r>
+        <w:t xml:space="preserve"> maar nog wel veilig.</w:t>
+      </w:r>
+    </w:p>
+    <w:p>
+      <w:r>
+        <w:t>De communicatie</w:t>
+      </w:r>
+      <w:r>
+        <w:t xml:space="preserve"> tussen de servers</w:t>
+      </w:r>
+      <w:r>
+        <w:t xml:space="preserve"> zal plaatsvinden </w:t>
+      </w:r>
+      <w:r>
+        <w:t xml:space="preserve">met behulp van een </w:t>
+      </w:r>
+      <w:r>
+        <w:t xml:space="preserve">centrale server. Ik heb hiervoor gekozen omdat </w:t>
+      </w:r>
+      <w:r>
+        <w:t>dit de handigste manier is om MQTT toe te passen. De centrale server dient hier als broker. Ook is het belangrijk dat het netwerk schaalbaar is wat zoals eerder genoemd beter te doen is met een centrale server.</w:t>
+      </w:r>
+      <w:r>
+        <w:br/>
+        <w:t xml:space="preserve">Er is </w:t>
+      </w:r>
+      <w:r>
+        <w:t>minder controle over jouw data maar dit zou geen heel groot probleem moeten zijn aangezien er duidelijke afspraken zijn over hoe alles verstuurd wordt en afgehandeld wordt</w:t>
+      </w:r>
+      <w:r>
+        <w:t>. Er is dus weinig controle nodig</w:t>
+      </w:r>
+      <w:r>
+        <w:t>. Ook is het prettig om zoveel mogelijk last van de servers af te houden en die last te verplaatsen naar de centrale server. Daarom zal elke server in zijn eigen taal werken en verzenden en doet de server het vertaalwerk, zo kunnen de servers zich bezig houden met het verwerken van de data voor de beste ervering voor de gebruiker.</w:t>
+      </w:r>
+    </w:p>
+    <w:p>
+      <w:r>
+        <w:t xml:space="preserve">Op de volgende pagina </w:t>
+      </w:r>
+      <w:r>
+        <w:t>staat een netwerk diagram en een dataflow diagram. Deze zijn ook te vinden op mijn website.</w:t>
+      </w:r>
+    </w:p>
+    <w:p>
+      <w:r>
+        <w:br w:type="page"/>
+      </w:r>
+    </w:p>
+    <w:p>
+      <w:pPr>
+        <w:rPr>
+          <w:b/>
+        </w:rPr>
+      </w:pPr>
+      <w:r>
+        <w:rPr>
+          <w:b/>
+        </w:rPr>
+        <w:lastRenderedPageBreak/>
+        <w:t>Netwerkdiagram</w:t>
+      </w:r>
+      <w:r>
+        <w:rPr>
+          <w:noProof/>
+        </w:rPr>
+        <w:drawing>
+          <wp:inline distT="0" distB="0" distL="0" distR="0">
+            <wp:extent cx="5760720" cy="4330065"/>
+            <wp:effectExtent l="0" t="0" r="0" b="0"/>
+            <wp:docPr id="3" name="Afbeelding 3"/>
+            <wp:cNvGraphicFramePr>
+              <a:graphicFrameLocks xmlns:a="http://schemas.openxmlformats.org/drawingml/2006/main" noChangeAspect="1"/>
+            </wp:cNvGraphicFramePr>
+            <a:graphic xmlns:a="http://schemas.openxmlformats.org/drawingml/2006/main">
+              <a:graphicData uri="http://schemas.openxmlformats.org/drawingml/2006/picture">
+                <pic:pic xmlns:pic="http://schemas.openxmlformats.org/drawingml/2006/picture">
+                  <pic:nvPicPr>
+                    <pic:cNvPr id="3" name="Netwerk diagram.png"/>
+                    <pic:cNvPicPr/>
+                  </pic:nvPicPr>
+                  <pic:blipFill>
+                    <a:blip r:embed="rId9">
+                      <a:extLst>
+                        <a:ext uri="{28A0092B-C50C-407E-A947-70E740481C1C}">
+                          <a14:useLocalDpi xmlns:a14="http://schemas.microsoft.com/office/drawing/2010/main" val="0"/>
+                        </a:ext>
+                      </a:extLst>
+                    </a:blip>
+                    <a:stretch>
+                      <a:fillRect/>
+                    </a:stretch>
+                  </pic:blipFill>
+                  <pic:spPr>
+                    <a:xfrm>
+                      <a:off x="0" y="0"/>
+                      <a:ext cx="5760720" cy="4330065"/>
+                    </a:xfrm>
+                    <a:prstGeom prst="rect">
+                      <a:avLst/>
+                    </a:prstGeom>
+                  </pic:spPr>
+                </pic:pic>
+              </a:graphicData>
+            </a:graphic>
+          </wp:inline>
+        </w:drawing>
+      </w:r>
+    </w:p>
+    <w:p>
+      <w:pPr>
+        <w:rPr>
+          <w:b/>
+        </w:rPr>
+      </w:pPr>
+      <w:r>
+        <w:rPr>
+          <w:b/>
+        </w:rPr>
+        <w:t>Dataflow diagram</w:t>
+      </w:r>
+    </w:p>
+    <w:p>
+      <w:pPr>
+        <w:rPr>
+          <w:b/>
+        </w:rPr>
+      </w:pPr>
+      <w:bookmarkStart w:id="0" w:name="_GoBack"/>
+      <w:bookmarkEnd w:id="0"/>
     </w:p>
     <w:sectPr>
       <w:pgSz w:w="11906" w:h="16838"/>
@@ -1721,6 +2233,9 @@
   </w:compat>
   <w:rsids>
     <w:rsidRoot w:val="00D62EC9"/>
+    <w:rsid w:val="004E51A6"/>
+    <w:rsid w:val="00510989"/>
+    <w:rsid w:val="00515AED"/>
     <w:rsid w:val="0061100D"/>
     <w:rsid w:val="006C5DA5"/>
     <w:rsid w:val="00775D92"/>
@@ -2512,10 +3027,22 @@
 </CoverPageProperties>
 </file>
 
+<file path=customXml/item2.xml><?xml version="1.0" encoding="utf-8"?>
+<b:Sources xmlns:b="http://schemas.openxmlformats.org/officeDocument/2006/bibliography" xmlns="http://schemas.openxmlformats.org/officeDocument/2006/bibliography" SelectedStyle="\APASixthEditionOfficeOnline.xsl" StyleName="APA" Version="6"/>
+</file>
+
 <file path=customXml/itemProps1.xml><?xml version="1.0" encoding="utf-8"?>
 <ds:datastoreItem xmlns:ds="http://schemas.openxmlformats.org/officeDocument/2006/customXml" ds:itemID="{55AF091B-3C7A-41E3-B477-F2FDAA23CFDA}">
   <ds:schemaRefs>
     <ds:schemaRef ds:uri="http://schemas.microsoft.com/office/2006/coverPageProps"/>
   </ds:schemaRefs>
 </ds:datastoreItem>
+</file>
+
+<file path=customXml/itemProps2.xml><?xml version="1.0" encoding="utf-8"?>
+<ds:datastoreItem xmlns:ds="http://schemas.openxmlformats.org/officeDocument/2006/customXml" ds:itemID="{A88CA83A-B297-4938-A194-57137A4C054B}">
+  <ds:schemaRefs>
+    <ds:schemaRef ds:uri="http://schemas.openxmlformats.org/officeDocument/2006/bibliography"/>
+  </ds:schemaRefs>
+</ds:datastoreItem>
 </file>
</xml_diff>

<commit_message>
verslag af en kwaliteitseisen toegevoegs
</commit_message>
<xml_diff>
--- a/opdrachten/opdracht_d/opdr_d_PaulH/opdr_d_PaulH.docx
+++ b/opdrachten/opdracht_d/opdr_d_PaulH/opdr_d_PaulH.docx
@@ -294,6 +294,11 @@
     </w:sdt>
     <w:p>
       <w:pPr>
+        <w:pStyle w:val="Lijstalinea"/>
+        <w:numPr>
+          <w:ilvl w:val="0"/>
+          <w:numId w:val="10"/>
+        </w:numPr>
         <w:rPr>
           <w:b/>
           <w:sz w:val="48"/>
@@ -307,6 +312,880 @@
         <w:br w:type="page"/>
       </w:r>
     </w:p>
+    <w:p/>
+    <w:sdt>
+      <w:sdtPr>
+        <w:id w:val="-881788090"/>
+        <w:docPartObj>
+          <w:docPartGallery w:val="Table of Contents"/>
+          <w:docPartUnique/>
+        </w:docPartObj>
+      </w:sdtPr>
+      <w:sdtContent>
+        <w:p>
+          <w:pPr>
+            <w:pStyle w:val="Kopvaninhoudsopgave"/>
+            <w:rPr>
+              <w:noProof/>
+            </w:rPr>
+          </w:pPr>
+          <w:r>
+            <w:rPr>
+              <w:rStyle w:val="Kop1Char"/>
+            </w:rPr>
+            <w:t>Inhoudsopgave</w:t>
+          </w:r>
+          <w:r>
+            <w:fldChar w:fldCharType="begin"/>
+          </w:r>
+          <w:r>
+            <w:instrText xml:space="preserve"> TOC \o "1-3" \h \z \u </w:instrText>
+          </w:r>
+          <w:r>
+            <w:fldChar w:fldCharType="separate"/>
+          </w:r>
+        </w:p>
+        <w:p>
+          <w:pPr>
+            <w:pStyle w:val="Inhopg1"/>
+            <w:tabs>
+              <w:tab w:val="right" w:leader="dot" w:pos="9062"/>
+            </w:tabs>
+            <w:rPr>
+              <w:rFonts w:cstheme="minorBidi"/>
+              <w:noProof/>
+            </w:rPr>
+          </w:pPr>
+          <w:hyperlink w:anchor="_Toc515390960" w:history="1">
+            <w:r>
+              <w:rPr>
+                <w:rStyle w:val="Hyperlink"/>
+                <w:noProof/>
+              </w:rPr>
+              <w:t>Inleiding</w:t>
+            </w:r>
+            <w:r>
+              <w:rPr>
+                <w:noProof/>
+                <w:webHidden/>
+              </w:rPr>
+              <w:tab/>
+            </w:r>
+            <w:r>
+              <w:rPr>
+                <w:noProof/>
+                <w:webHidden/>
+              </w:rPr>
+              <w:fldChar w:fldCharType="begin"/>
+            </w:r>
+            <w:r>
+              <w:rPr>
+                <w:noProof/>
+                <w:webHidden/>
+              </w:rPr>
+              <w:instrText xml:space="preserve"> PAGEREF _Toc515390960 \h </w:instrText>
+            </w:r>
+            <w:r>
+              <w:rPr>
+                <w:noProof/>
+                <w:webHidden/>
+              </w:rPr>
+            </w:r>
+            <w:r>
+              <w:rPr>
+                <w:noProof/>
+                <w:webHidden/>
+              </w:rPr>
+              <w:fldChar w:fldCharType="separate"/>
+            </w:r>
+            <w:r>
+              <w:rPr>
+                <w:noProof/>
+                <w:webHidden/>
+              </w:rPr>
+              <w:t>2</w:t>
+            </w:r>
+            <w:r>
+              <w:rPr>
+                <w:noProof/>
+                <w:webHidden/>
+              </w:rPr>
+              <w:fldChar w:fldCharType="end"/>
+            </w:r>
+          </w:hyperlink>
+        </w:p>
+        <w:p>
+          <w:pPr>
+            <w:pStyle w:val="Inhopg1"/>
+            <w:tabs>
+              <w:tab w:val="right" w:leader="dot" w:pos="9062"/>
+            </w:tabs>
+            <w:rPr>
+              <w:rFonts w:cstheme="minorBidi"/>
+              <w:noProof/>
+            </w:rPr>
+          </w:pPr>
+          <w:hyperlink w:anchor="_Toc515390961" w:history="1">
+            <w:r>
+              <w:rPr>
+                <w:rStyle w:val="Hyperlink"/>
+                <w:noProof/>
+              </w:rPr>
+              <w:t>ANALYSE</w:t>
+            </w:r>
+            <w:r>
+              <w:rPr>
+                <w:noProof/>
+                <w:webHidden/>
+              </w:rPr>
+              <w:tab/>
+            </w:r>
+            <w:r>
+              <w:rPr>
+                <w:noProof/>
+                <w:webHidden/>
+              </w:rPr>
+              <w:fldChar w:fldCharType="begin"/>
+            </w:r>
+            <w:r>
+              <w:rPr>
+                <w:noProof/>
+                <w:webHidden/>
+              </w:rPr>
+              <w:instrText xml:space="preserve"> PAGEREF _Toc515390961 \h </w:instrText>
+            </w:r>
+            <w:r>
+              <w:rPr>
+                <w:noProof/>
+                <w:webHidden/>
+              </w:rPr>
+            </w:r>
+            <w:r>
+              <w:rPr>
+                <w:noProof/>
+                <w:webHidden/>
+              </w:rPr>
+              <w:fldChar w:fldCharType="separate"/>
+            </w:r>
+            <w:r>
+              <w:rPr>
+                <w:noProof/>
+                <w:webHidden/>
+              </w:rPr>
+              <w:t>3</w:t>
+            </w:r>
+            <w:r>
+              <w:rPr>
+                <w:noProof/>
+                <w:webHidden/>
+              </w:rPr>
+              <w:fldChar w:fldCharType="end"/>
+            </w:r>
+          </w:hyperlink>
+        </w:p>
+        <w:p>
+          <w:pPr>
+            <w:pStyle w:val="Inhopg2"/>
+            <w:tabs>
+              <w:tab w:val="right" w:leader="dot" w:pos="9062"/>
+            </w:tabs>
+            <w:rPr>
+              <w:rFonts w:cstheme="minorBidi"/>
+              <w:noProof/>
+            </w:rPr>
+          </w:pPr>
+          <w:hyperlink w:anchor="_Toc515390962" w:history="1">
+            <w:r>
+              <w:rPr>
+                <w:rStyle w:val="Hyperlink"/>
+                <w:noProof/>
+              </w:rPr>
+              <w:t>Het protocol</w:t>
+            </w:r>
+            <w:r>
+              <w:rPr>
+                <w:noProof/>
+                <w:webHidden/>
+              </w:rPr>
+              <w:tab/>
+            </w:r>
+            <w:r>
+              <w:rPr>
+                <w:noProof/>
+                <w:webHidden/>
+              </w:rPr>
+              <w:fldChar w:fldCharType="begin"/>
+            </w:r>
+            <w:r>
+              <w:rPr>
+                <w:noProof/>
+                <w:webHidden/>
+              </w:rPr>
+              <w:instrText xml:space="preserve"> PAGEREF _Toc515390962 \h </w:instrText>
+            </w:r>
+            <w:r>
+              <w:rPr>
+                <w:noProof/>
+                <w:webHidden/>
+              </w:rPr>
+            </w:r>
+            <w:r>
+              <w:rPr>
+                <w:noProof/>
+                <w:webHidden/>
+              </w:rPr>
+              <w:fldChar w:fldCharType="separate"/>
+            </w:r>
+            <w:r>
+              <w:rPr>
+                <w:noProof/>
+                <w:webHidden/>
+              </w:rPr>
+              <w:t>3</w:t>
+            </w:r>
+            <w:r>
+              <w:rPr>
+                <w:noProof/>
+                <w:webHidden/>
+              </w:rPr>
+              <w:fldChar w:fldCharType="end"/>
+            </w:r>
+          </w:hyperlink>
+        </w:p>
+        <w:p>
+          <w:pPr>
+            <w:pStyle w:val="Inhopg2"/>
+            <w:tabs>
+              <w:tab w:val="right" w:leader="dot" w:pos="9062"/>
+            </w:tabs>
+            <w:rPr>
+              <w:rFonts w:cstheme="minorBidi"/>
+              <w:noProof/>
+            </w:rPr>
+          </w:pPr>
+          <w:hyperlink w:anchor="_Toc515390963" w:history="1">
+            <w:r>
+              <w:rPr>
+                <w:rStyle w:val="Hyperlink"/>
+                <w:noProof/>
+              </w:rPr>
+              <w:t>Het netwerk</w:t>
+            </w:r>
+            <w:r>
+              <w:rPr>
+                <w:noProof/>
+                <w:webHidden/>
+              </w:rPr>
+              <w:tab/>
+            </w:r>
+            <w:r>
+              <w:rPr>
+                <w:noProof/>
+                <w:webHidden/>
+              </w:rPr>
+              <w:fldChar w:fldCharType="begin"/>
+            </w:r>
+            <w:r>
+              <w:rPr>
+                <w:noProof/>
+                <w:webHidden/>
+              </w:rPr>
+              <w:instrText xml:space="preserve"> PAGEREF _Toc515390963 \h </w:instrText>
+            </w:r>
+            <w:r>
+              <w:rPr>
+                <w:noProof/>
+                <w:webHidden/>
+              </w:rPr>
+            </w:r>
+            <w:r>
+              <w:rPr>
+                <w:noProof/>
+                <w:webHidden/>
+              </w:rPr>
+              <w:fldChar w:fldCharType="separate"/>
+            </w:r>
+            <w:r>
+              <w:rPr>
+                <w:noProof/>
+                <w:webHidden/>
+              </w:rPr>
+              <w:t>4</w:t>
+            </w:r>
+            <w:r>
+              <w:rPr>
+                <w:noProof/>
+                <w:webHidden/>
+              </w:rPr>
+              <w:fldChar w:fldCharType="end"/>
+            </w:r>
+          </w:hyperlink>
+        </w:p>
+        <w:p>
+          <w:pPr>
+            <w:pStyle w:val="Inhopg3"/>
+            <w:tabs>
+              <w:tab w:val="right" w:leader="dot" w:pos="9062"/>
+            </w:tabs>
+            <w:rPr>
+              <w:rFonts w:cstheme="minorBidi"/>
+              <w:noProof/>
+            </w:rPr>
+          </w:pPr>
+          <w:hyperlink w:anchor="_Toc515390964" w:history="1">
+            <w:r>
+              <w:rPr>
+                <w:rStyle w:val="Hyperlink"/>
+                <w:noProof/>
+              </w:rPr>
+              <w:t>Peer-to-peer netwerk:</w:t>
+            </w:r>
+            <w:r>
+              <w:rPr>
+                <w:noProof/>
+                <w:webHidden/>
+              </w:rPr>
+              <w:tab/>
+            </w:r>
+            <w:r>
+              <w:rPr>
+                <w:noProof/>
+                <w:webHidden/>
+              </w:rPr>
+              <w:fldChar w:fldCharType="begin"/>
+            </w:r>
+            <w:r>
+              <w:rPr>
+                <w:noProof/>
+                <w:webHidden/>
+              </w:rPr>
+              <w:instrText xml:space="preserve"> PAGEREF _Toc515390964 \h </w:instrText>
+            </w:r>
+            <w:r>
+              <w:rPr>
+                <w:noProof/>
+                <w:webHidden/>
+              </w:rPr>
+            </w:r>
+            <w:r>
+              <w:rPr>
+                <w:noProof/>
+                <w:webHidden/>
+              </w:rPr>
+              <w:fldChar w:fldCharType="separate"/>
+            </w:r>
+            <w:r>
+              <w:rPr>
+                <w:noProof/>
+                <w:webHidden/>
+              </w:rPr>
+              <w:t>4</w:t>
+            </w:r>
+            <w:r>
+              <w:rPr>
+                <w:noProof/>
+                <w:webHidden/>
+              </w:rPr>
+              <w:fldChar w:fldCharType="end"/>
+            </w:r>
+          </w:hyperlink>
+        </w:p>
+        <w:p>
+          <w:pPr>
+            <w:pStyle w:val="Inhopg3"/>
+            <w:tabs>
+              <w:tab w:val="right" w:leader="dot" w:pos="9062"/>
+            </w:tabs>
+            <w:rPr>
+              <w:rFonts w:cstheme="minorBidi"/>
+              <w:noProof/>
+            </w:rPr>
+          </w:pPr>
+          <w:hyperlink w:anchor="_Toc515390965" w:history="1">
+            <w:r>
+              <w:rPr>
+                <w:rStyle w:val="Hyperlink"/>
+                <w:noProof/>
+              </w:rPr>
+              <w:t>Centrale server:</w:t>
+            </w:r>
+            <w:r>
+              <w:rPr>
+                <w:noProof/>
+                <w:webHidden/>
+              </w:rPr>
+              <w:tab/>
+            </w:r>
+            <w:r>
+              <w:rPr>
+                <w:noProof/>
+                <w:webHidden/>
+              </w:rPr>
+              <w:fldChar w:fldCharType="begin"/>
+            </w:r>
+            <w:r>
+              <w:rPr>
+                <w:noProof/>
+                <w:webHidden/>
+              </w:rPr>
+              <w:instrText xml:space="preserve"> PAGEREF _Toc515390965 \h </w:instrText>
+            </w:r>
+            <w:r>
+              <w:rPr>
+                <w:noProof/>
+                <w:webHidden/>
+              </w:rPr>
+            </w:r>
+            <w:r>
+              <w:rPr>
+                <w:noProof/>
+                <w:webHidden/>
+              </w:rPr>
+              <w:fldChar w:fldCharType="separate"/>
+            </w:r>
+            <w:r>
+              <w:rPr>
+                <w:noProof/>
+                <w:webHidden/>
+              </w:rPr>
+              <w:t>4</w:t>
+            </w:r>
+            <w:r>
+              <w:rPr>
+                <w:noProof/>
+                <w:webHidden/>
+              </w:rPr>
+              <w:fldChar w:fldCharType="end"/>
+            </w:r>
+          </w:hyperlink>
+        </w:p>
+        <w:p>
+          <w:pPr>
+            <w:pStyle w:val="Inhopg3"/>
+            <w:tabs>
+              <w:tab w:val="right" w:leader="dot" w:pos="9062"/>
+            </w:tabs>
+            <w:rPr>
+              <w:rFonts w:cstheme="minorBidi"/>
+              <w:noProof/>
+            </w:rPr>
+          </w:pPr>
+          <w:hyperlink w:anchor="_Toc515390966" w:history="1">
+            <w:r>
+              <w:rPr>
+                <w:rStyle w:val="Hyperlink"/>
+                <w:noProof/>
+              </w:rPr>
+              <w:t>Vergelijken</w:t>
+            </w:r>
+            <w:r>
+              <w:rPr>
+                <w:noProof/>
+                <w:webHidden/>
+              </w:rPr>
+              <w:tab/>
+            </w:r>
+            <w:r>
+              <w:rPr>
+                <w:noProof/>
+                <w:webHidden/>
+              </w:rPr>
+              <w:fldChar w:fldCharType="begin"/>
+            </w:r>
+            <w:r>
+              <w:rPr>
+                <w:noProof/>
+                <w:webHidden/>
+              </w:rPr>
+              <w:instrText xml:space="preserve"> PAGEREF _Toc515390966 \h </w:instrText>
+            </w:r>
+            <w:r>
+              <w:rPr>
+                <w:noProof/>
+                <w:webHidden/>
+              </w:rPr>
+            </w:r>
+            <w:r>
+              <w:rPr>
+                <w:noProof/>
+                <w:webHidden/>
+              </w:rPr>
+              <w:fldChar w:fldCharType="separate"/>
+            </w:r>
+            <w:r>
+              <w:rPr>
+                <w:noProof/>
+                <w:webHidden/>
+              </w:rPr>
+              <w:t>5</w:t>
+            </w:r>
+            <w:r>
+              <w:rPr>
+                <w:noProof/>
+                <w:webHidden/>
+              </w:rPr>
+              <w:fldChar w:fldCharType="end"/>
+            </w:r>
+          </w:hyperlink>
+        </w:p>
+        <w:p>
+          <w:pPr>
+            <w:pStyle w:val="Inhopg1"/>
+            <w:tabs>
+              <w:tab w:val="right" w:leader="dot" w:pos="9062"/>
+            </w:tabs>
+            <w:rPr>
+              <w:rFonts w:cstheme="minorBidi"/>
+              <w:noProof/>
+            </w:rPr>
+          </w:pPr>
+          <w:hyperlink w:anchor="_Toc515390967" w:history="1">
+            <w:r>
+              <w:rPr>
+                <w:rStyle w:val="Hyperlink"/>
+                <w:noProof/>
+              </w:rPr>
+              <w:t>ADVIES</w:t>
+            </w:r>
+            <w:r>
+              <w:rPr>
+                <w:noProof/>
+                <w:webHidden/>
+              </w:rPr>
+              <w:tab/>
+            </w:r>
+            <w:r>
+              <w:rPr>
+                <w:noProof/>
+                <w:webHidden/>
+              </w:rPr>
+              <w:fldChar w:fldCharType="begin"/>
+            </w:r>
+            <w:r>
+              <w:rPr>
+                <w:noProof/>
+                <w:webHidden/>
+              </w:rPr>
+              <w:instrText xml:space="preserve"> PAGEREF _Toc515390967 \h </w:instrText>
+            </w:r>
+            <w:r>
+              <w:rPr>
+                <w:noProof/>
+                <w:webHidden/>
+              </w:rPr>
+            </w:r>
+            <w:r>
+              <w:rPr>
+                <w:noProof/>
+                <w:webHidden/>
+              </w:rPr>
+              <w:fldChar w:fldCharType="separate"/>
+            </w:r>
+            <w:r>
+              <w:rPr>
+                <w:noProof/>
+                <w:webHidden/>
+              </w:rPr>
+              <w:t>6</w:t>
+            </w:r>
+            <w:r>
+              <w:rPr>
+                <w:noProof/>
+                <w:webHidden/>
+              </w:rPr>
+              <w:fldChar w:fldCharType="end"/>
+            </w:r>
+          </w:hyperlink>
+        </w:p>
+        <w:p>
+          <w:pPr>
+            <w:pStyle w:val="Inhopg2"/>
+            <w:tabs>
+              <w:tab w:val="right" w:leader="dot" w:pos="9062"/>
+            </w:tabs>
+            <w:rPr>
+              <w:rFonts w:cstheme="minorBidi"/>
+              <w:noProof/>
+            </w:rPr>
+          </w:pPr>
+          <w:hyperlink w:anchor="_Toc515390968" w:history="1">
+            <w:r>
+              <w:rPr>
+                <w:rStyle w:val="Hyperlink"/>
+                <w:noProof/>
+              </w:rPr>
+              <w:t>Het protocol</w:t>
+            </w:r>
+            <w:r>
+              <w:rPr>
+                <w:noProof/>
+                <w:webHidden/>
+              </w:rPr>
+              <w:tab/>
+            </w:r>
+            <w:r>
+              <w:rPr>
+                <w:noProof/>
+                <w:webHidden/>
+              </w:rPr>
+              <w:fldChar w:fldCharType="begin"/>
+            </w:r>
+            <w:r>
+              <w:rPr>
+                <w:noProof/>
+                <w:webHidden/>
+              </w:rPr>
+              <w:instrText xml:space="preserve"> PAGEREF _Toc515390968 \h </w:instrText>
+            </w:r>
+            <w:r>
+              <w:rPr>
+                <w:noProof/>
+                <w:webHidden/>
+              </w:rPr>
+            </w:r>
+            <w:r>
+              <w:rPr>
+                <w:noProof/>
+                <w:webHidden/>
+              </w:rPr>
+              <w:fldChar w:fldCharType="separate"/>
+            </w:r>
+            <w:r>
+              <w:rPr>
+                <w:noProof/>
+                <w:webHidden/>
+              </w:rPr>
+              <w:t>6</w:t>
+            </w:r>
+            <w:r>
+              <w:rPr>
+                <w:noProof/>
+                <w:webHidden/>
+              </w:rPr>
+              <w:fldChar w:fldCharType="end"/>
+            </w:r>
+          </w:hyperlink>
+        </w:p>
+        <w:p>
+          <w:pPr>
+            <w:pStyle w:val="Inhopg2"/>
+            <w:tabs>
+              <w:tab w:val="right" w:leader="dot" w:pos="9062"/>
+            </w:tabs>
+            <w:rPr>
+              <w:rFonts w:cstheme="minorBidi"/>
+              <w:noProof/>
+            </w:rPr>
+          </w:pPr>
+          <w:hyperlink w:anchor="_Toc515390969" w:history="1">
+            <w:r>
+              <w:rPr>
+                <w:rStyle w:val="Hyperlink"/>
+                <w:noProof/>
+              </w:rPr>
+              <w:t>Het netwerk</w:t>
+            </w:r>
+            <w:r>
+              <w:rPr>
+                <w:noProof/>
+                <w:webHidden/>
+              </w:rPr>
+              <w:tab/>
+            </w:r>
+            <w:r>
+              <w:rPr>
+                <w:noProof/>
+                <w:webHidden/>
+              </w:rPr>
+              <w:fldChar w:fldCharType="begin"/>
+            </w:r>
+            <w:r>
+              <w:rPr>
+                <w:noProof/>
+                <w:webHidden/>
+              </w:rPr>
+              <w:instrText xml:space="preserve"> PAGEREF _Toc515390969 \h </w:instrText>
+            </w:r>
+            <w:r>
+              <w:rPr>
+                <w:noProof/>
+                <w:webHidden/>
+              </w:rPr>
+            </w:r>
+            <w:r>
+              <w:rPr>
+                <w:noProof/>
+                <w:webHidden/>
+              </w:rPr>
+              <w:fldChar w:fldCharType="separate"/>
+            </w:r>
+            <w:r>
+              <w:rPr>
+                <w:noProof/>
+                <w:webHidden/>
+              </w:rPr>
+              <w:t>6</w:t>
+            </w:r>
+            <w:r>
+              <w:rPr>
+                <w:noProof/>
+                <w:webHidden/>
+              </w:rPr>
+              <w:fldChar w:fldCharType="end"/>
+            </w:r>
+          </w:hyperlink>
+        </w:p>
+        <w:p>
+          <w:pPr>
+            <w:pStyle w:val="Inhopg3"/>
+            <w:tabs>
+              <w:tab w:val="right" w:leader="dot" w:pos="9062"/>
+            </w:tabs>
+            <w:rPr>
+              <w:rFonts w:cstheme="minorBidi"/>
+              <w:noProof/>
+            </w:rPr>
+          </w:pPr>
+          <w:hyperlink w:anchor="_Toc515390970" w:history="1">
+            <w:r>
+              <w:rPr>
+                <w:rStyle w:val="Hyperlink"/>
+                <w:noProof/>
+              </w:rPr>
+              <w:t>Netwerkdiagram</w:t>
+            </w:r>
+            <w:r>
+              <w:rPr>
+                <w:noProof/>
+                <w:webHidden/>
+              </w:rPr>
+              <w:tab/>
+            </w:r>
+            <w:r>
+              <w:rPr>
+                <w:noProof/>
+                <w:webHidden/>
+              </w:rPr>
+              <w:fldChar w:fldCharType="begin"/>
+            </w:r>
+            <w:r>
+              <w:rPr>
+                <w:noProof/>
+                <w:webHidden/>
+              </w:rPr>
+              <w:instrText xml:space="preserve"> PAGEREF _Toc515390970 \h </w:instrText>
+            </w:r>
+            <w:r>
+              <w:rPr>
+                <w:noProof/>
+                <w:webHidden/>
+              </w:rPr>
+            </w:r>
+            <w:r>
+              <w:rPr>
+                <w:noProof/>
+                <w:webHidden/>
+              </w:rPr>
+              <w:fldChar w:fldCharType="separate"/>
+            </w:r>
+            <w:r>
+              <w:rPr>
+                <w:noProof/>
+                <w:webHidden/>
+              </w:rPr>
+              <w:t>7</w:t>
+            </w:r>
+            <w:r>
+              <w:rPr>
+                <w:noProof/>
+                <w:webHidden/>
+              </w:rPr>
+              <w:fldChar w:fldCharType="end"/>
+            </w:r>
+          </w:hyperlink>
+        </w:p>
+        <w:p>
+          <w:pPr>
+            <w:pStyle w:val="Inhopg3"/>
+            <w:tabs>
+              <w:tab w:val="right" w:leader="dot" w:pos="9062"/>
+            </w:tabs>
+            <w:rPr>
+              <w:rFonts w:cstheme="minorBidi"/>
+              <w:noProof/>
+            </w:rPr>
+          </w:pPr>
+          <w:hyperlink w:anchor="_Toc515390971" w:history="1">
+            <w:r>
+              <w:rPr>
+                <w:rStyle w:val="Hyperlink"/>
+                <w:noProof/>
+              </w:rPr>
+              <w:t>Dataflow diagram</w:t>
+            </w:r>
+            <w:r>
+              <w:rPr>
+                <w:noProof/>
+                <w:webHidden/>
+              </w:rPr>
+              <w:tab/>
+            </w:r>
+            <w:r>
+              <w:rPr>
+                <w:noProof/>
+                <w:webHidden/>
+              </w:rPr>
+              <w:fldChar w:fldCharType="begin"/>
+            </w:r>
+            <w:r>
+              <w:rPr>
+                <w:noProof/>
+                <w:webHidden/>
+              </w:rPr>
+              <w:instrText xml:space="preserve"> PAGEREF _Toc515390971 \h </w:instrText>
+            </w:r>
+            <w:r>
+              <w:rPr>
+                <w:noProof/>
+                <w:webHidden/>
+              </w:rPr>
+            </w:r>
+            <w:r>
+              <w:rPr>
+                <w:noProof/>
+                <w:webHidden/>
+              </w:rPr>
+              <w:fldChar w:fldCharType="separate"/>
+            </w:r>
+            <w:r>
+              <w:rPr>
+                <w:noProof/>
+                <w:webHidden/>
+              </w:rPr>
+              <w:t>7</w:t>
+            </w:r>
+            <w:r>
+              <w:rPr>
+                <w:noProof/>
+                <w:webHidden/>
+              </w:rPr>
+              <w:fldChar w:fldCharType="end"/>
+            </w:r>
+          </w:hyperlink>
+        </w:p>
+        <w:p>
+          <w:pPr>
+            <w:pStyle w:val="Kopvaninhoudsopgave"/>
+            <w:rPr>
+              <w:rFonts w:eastAsiaTheme="minorEastAsia" w:cs="Times New Roman"/>
+            </w:rPr>
+          </w:pPr>
+          <w:r>
+            <w:fldChar w:fldCharType="end"/>
+          </w:r>
+        </w:p>
+      </w:sdtContent>
+    </w:sdt>
     <w:p>
       <w:pPr>
         <w:rPr>
@@ -314,36 +1193,199 @@
           <w:sz w:val="32"/>
         </w:rPr>
       </w:pPr>
-      <w:r>
+    </w:p>
+    <w:p>
+      <w:pPr>
         <w:rPr>
           <w:b/>
           <w:sz w:val="32"/>
         </w:rPr>
-        <w:lastRenderedPageBreak/>
-        <w:t>ANALYSE</w:t>
+      </w:pPr>
+      <w:r>
+        <w:rPr>
+          <w:b/>
+          <w:sz w:val="32"/>
+        </w:rPr>
+        <w:br w:type="page"/>
       </w:r>
     </w:p>
     <w:p>
       <w:pPr>
+        <w:pStyle w:val="Kop1"/>
+      </w:pPr>
+      <w:bookmarkStart w:id="0" w:name="_Toc515390960"/>
+      <w:r>
+        <w:lastRenderedPageBreak/>
+        <w:t>Inleiding</w:t>
+      </w:r>
+      <w:bookmarkEnd w:id="0"/>
+    </w:p>
+    <w:p>
+      <w:r>
+        <w:t xml:space="preserve">In dit rapport zal ik bespreken hoe je op een </w:t>
+      </w:r>
+      <w:r>
+        <w:t>efficiënte manier</w:t>
+      </w:r>
+      <w:r>
+        <w:t xml:space="preserve"> kan communiceren tussen meerdere groepsservers.</w:t>
+      </w:r>
+      <w:r>
+        <w:t xml:space="preserve"> Deze oplossing moet voldoen aan de kwaliteitseisen die ik heb opgesteld</w:t>
+      </w:r>
+      <w:r>
+        <w:t>, deze zijn terug te vinden een document op mijn website</w:t>
+      </w:r>
+      <w:r>
+        <w:t xml:space="preserve"> (</w:t>
+      </w:r>
+      <w:hyperlink r:id="rId9" w:history="1">
+        <w:r>
+          <w:rPr>
+            <w:rStyle w:val="Hyperlink"/>
+          </w:rPr>
+          <w:t>www.</w:t>
+        </w:r>
+        <w:r>
+          <w:rPr>
+            <w:rStyle w:val="Hyperlink"/>
+          </w:rPr>
+          <w:t>s</w:t>
+        </w:r>
+        <w:r>
+          <w:rPr>
+            <w:rStyle w:val="Hyperlink"/>
+          </w:rPr>
+          <w:t>tud.hr.nl/0941736</w:t>
+        </w:r>
+      </w:hyperlink>
+      <w:r>
+        <w:t>).</w:t>
+      </w:r>
+      <w:r>
+        <w:t xml:space="preserve"> Hier zijn ook mijn risicolog en </w:t>
+      </w:r>
+      <w:proofErr w:type="spellStart"/>
+      <w:r>
+        <w:t>issuetracker</w:t>
+      </w:r>
+      <w:proofErr w:type="spellEnd"/>
+      <w:r>
+        <w:t xml:space="preserve"> </w:t>
+      </w:r>
+      <w:r>
+        <w:t>te vinden.</w:t>
+      </w:r>
+      <w:bookmarkStart w:id="1" w:name="_GoBack"/>
+      <w:bookmarkEnd w:id="1"/>
+      <w:r>
+        <w:br/>
+        <w:t xml:space="preserve">Ook </w:t>
+      </w:r>
+      <w:r>
+        <w:t xml:space="preserve">heb ik nog 2 niet functionele eisen gesteld aan dit verslag, </w:t>
+      </w:r>
+      <w:r>
+        <w:t>dit zijn:</w:t>
+      </w:r>
+    </w:p>
+    <w:p>
+      <w:pPr>
+        <w:pStyle w:val="Lijstalinea"/>
+        <w:numPr>
+          <w:ilvl w:val="0"/>
+          <w:numId w:val="3"/>
+        </w:numPr>
+      </w:pPr>
+      <w:r>
+        <w:t>H</w:t>
+      </w:r>
+      <w:r>
+        <w:t>et document heeft een gestructureerde en logische volgorde</w:t>
+      </w:r>
+    </w:p>
+    <w:p>
+      <w:pPr>
+        <w:pStyle w:val="Lijstalinea"/>
+        <w:numPr>
+          <w:ilvl w:val="0"/>
+          <w:numId w:val="3"/>
+        </w:numPr>
+      </w:pPr>
+      <w:r>
+        <w:t>Het document heeft een fijne lay-out en is prettig om te lezen.</w:t>
+      </w:r>
+    </w:p>
+    <w:p>
+      <w:r>
+        <w:t>Hoewel de originele vraag was “</w:t>
+      </w:r>
+      <w:r>
+        <w:t>Hoe richt ik efficiënte manier de centrale bank in?</w:t>
+      </w:r>
+      <w:r>
+        <w:t>” heb ik dit uitgebreid naar “</w:t>
+      </w:r>
+      <w:r>
+        <w:t xml:space="preserve">Hoe </w:t>
+      </w:r>
+      <w:r>
+        <w:t>communiceer</w:t>
+      </w:r>
+      <w:r>
+        <w:t xml:space="preserve"> ik </w:t>
+      </w:r>
+      <w:r>
+        <w:t xml:space="preserve">op een </w:t>
+      </w:r>
+      <w:r>
+        <w:t xml:space="preserve">efficiënte manier </w:t>
+      </w:r>
+      <w:r>
+        <w:t>met andere servers</w:t>
+      </w:r>
+      <w:r>
+        <w:t>?</w:t>
+      </w:r>
+      <w:r>
+        <w:t>” omdat er andere mogelijkheden zijn waar ik ook naar wilde kijken.</w:t>
+      </w:r>
+    </w:p>
+    <w:p>
+      <w:r>
         <w:rPr>
           <w:b/>
-          <w:sz w:val="28"/>
+          <w:sz w:val="32"/>
         </w:rPr>
-      </w:pPr>
-      <w:r>
-        <w:rPr>
-          <w:b/>
-          <w:sz w:val="28"/>
-        </w:rPr>
+        <w:br w:type="page"/>
+      </w:r>
+    </w:p>
+    <w:p>
+      <w:pPr>
+        <w:pStyle w:val="Kop1"/>
+      </w:pPr>
+      <w:bookmarkStart w:id="2" w:name="_Toc515390961"/>
+      <w:r>
+        <w:lastRenderedPageBreak/>
+        <w:t>A</w:t>
+      </w:r>
+      <w:bookmarkEnd w:id="2"/>
+      <w:r>
+        <w:t>nalyse</w:t>
+      </w:r>
+    </w:p>
+    <w:p>
+      <w:pPr>
+        <w:pStyle w:val="Kop2"/>
+      </w:pPr>
+      <w:bookmarkStart w:id="3" w:name="_Toc515390962"/>
+      <w:r>
         <w:t>Het p</w:t>
       </w:r>
       <w:r>
-        <w:rPr>
-          <w:b/>
-          <w:sz w:val="28"/>
-        </w:rPr>
         <w:t>rotocol</w:t>
       </w:r>
+      <w:bookmarkEnd w:id="3"/>
     </w:p>
     <w:p>
       <w:r>
@@ -503,49 +1545,51 @@
     </w:p>
     <w:p>
       <w:pPr>
-        <w:rPr>
-          <w:b/>
-          <w:sz w:val="28"/>
-        </w:rPr>
-      </w:pPr>
-      <w:r>
-        <w:rPr>
-          <w:b/>
-          <w:sz w:val="28"/>
-        </w:rPr>
+        <w:pStyle w:val="Kop2"/>
+      </w:pPr>
+      <w:bookmarkStart w:id="4" w:name="_Toc515390963"/>
+      <w:r>
         <w:lastRenderedPageBreak/>
         <w:t>Het netwerk</w:t>
       </w:r>
+      <w:bookmarkEnd w:id="4"/>
     </w:p>
     <w:p>
+      <w:bookmarkStart w:id="5" w:name="_Toc515390964"/>
       <w:r>
         <w:rPr>
-          <w:b/>
+          <w:rStyle w:val="Kop3Char"/>
         </w:rPr>
         <w:t>Peer-</w:t>
       </w:r>
       <w:proofErr w:type="spellStart"/>
       <w:r>
         <w:rPr>
-          <w:b/>
+          <w:rStyle w:val="Kop3Char"/>
         </w:rPr>
         <w:t>to</w:t>
       </w:r>
       <w:proofErr w:type="spellEnd"/>
       <w:r>
         <w:rPr>
-          <w:b/>
+          <w:rStyle w:val="Kop3Char"/>
         </w:rPr>
         <w:t>-peer netwerk</w:t>
       </w:r>
       <w:r>
         <w:rPr>
-          <w:b/>
+          <w:rStyle w:val="Kop3Char"/>
         </w:rPr>
         <w:t>:</w:t>
       </w:r>
-      <w:r>
+      <w:bookmarkEnd w:id="5"/>
+      <w:r>
+        <w:rPr>
+          <w:rStyle w:val="Kop3Char"/>
+        </w:rPr>
         <w:br/>
+      </w:r>
+      <w:r>
         <w:t>In deze vorm van communicatie</w:t>
       </w:r>
       <w:r>
@@ -564,7 +1608,7 @@
           <w:noProof/>
         </w:rPr>
         <w:drawing>
-          <wp:anchor distT="0" distB="0" distL="114300" distR="114300" simplePos="0" relativeHeight="251659264" behindDoc="1" locked="0" layoutInCell="1" allowOverlap="1">
+          <wp:anchor distT="0" distB="0" distL="114300" distR="114300" simplePos="0" relativeHeight="251659264" behindDoc="1" locked="0" layoutInCell="1" allowOverlap="1" wp14:anchorId="27802924" wp14:editId="7AB71E85">
             <wp:simplePos x="0" y="0"/>
             <wp:positionH relativeFrom="margin">
               <wp:align>left</wp:align>
@@ -595,7 +1639,7 @@
                     <pic:cNvPicPr/>
                   </pic:nvPicPr>
                   <pic:blipFill rotWithShape="1">
-                    <a:blip r:embed="rId7" cstate="print">
+                    <a:blip r:embed="rId10" cstate="print">
                       <a:extLst>
                         <a:ext uri="{28A0092B-C50C-407E-A947-70E740481C1C}">
                           <a14:useLocalDpi xmlns:a14="http://schemas.microsoft.com/office/drawing/2010/main" val="0"/>
@@ -686,11 +1730,10 @@
     <w:p>
       <w:r>
         <w:rPr>
-          <w:b/>
-          <w:noProof/>
+          <w:rStyle w:val="Kop3Char"/>
         </w:rPr>
         <w:drawing>
-          <wp:anchor distT="0" distB="0" distL="114300" distR="114300" simplePos="0" relativeHeight="251658240" behindDoc="1" locked="0" layoutInCell="1" allowOverlap="1">
+          <wp:anchor distT="0" distB="0" distL="114300" distR="114300" simplePos="0" relativeHeight="251658240" behindDoc="1" locked="0" layoutInCell="1" allowOverlap="1" wp14:anchorId="5E1AC95A" wp14:editId="44AB7768">
             <wp:simplePos x="0" y="0"/>
             <wp:positionH relativeFrom="margin">
               <wp:posOffset>2617470</wp:posOffset>
@@ -721,7 +1764,7 @@
                     <pic:cNvPicPr/>
                   </pic:nvPicPr>
                   <pic:blipFill rotWithShape="1">
-                    <a:blip r:embed="rId8" cstate="print">
+                    <a:blip r:embed="rId11" cstate="print">
                       <a:extLst>
                         <a:ext uri="{28A0092B-C50C-407E-A947-70E740481C1C}">
                           <a14:useLocalDpi xmlns:a14="http://schemas.microsoft.com/office/drawing/2010/main" val="0"/>
@@ -760,14 +1803,21 @@
           </wp:anchor>
         </w:drawing>
       </w:r>
+      <w:bookmarkStart w:id="6" w:name="_Toc515390965"/>
       <w:r>
         <w:rPr>
-          <w:b/>
+          <w:rStyle w:val="Kop3Char"/>
         </w:rPr>
         <w:t>Centrale server:</w:t>
       </w:r>
-      <w:r>
+      <w:bookmarkEnd w:id="6"/>
+      <w:r>
+        <w:rPr>
+          <w:rStyle w:val="Kop3Char"/>
+        </w:rPr>
         <w:br/>
+      </w:r>
+      <w:r>
         <w:t xml:space="preserve">Bij deze vorm van communicatie zijn alle servers verbonden met </w:t>
       </w:r>
       <w:r>
@@ -901,20 +1951,13 @@
     </w:p>
     <w:p>
       <w:pPr>
-        <w:rPr>
-          <w:b/>
-          <w:sz w:val="26"/>
-          <w:szCs w:val="26"/>
-        </w:rPr>
-      </w:pPr>
-      <w:r>
-        <w:rPr>
-          <w:b/>
-          <w:sz w:val="26"/>
-          <w:szCs w:val="26"/>
-        </w:rPr>
+        <w:pStyle w:val="Kop3"/>
+      </w:pPr>
+      <w:bookmarkStart w:id="7" w:name="_Toc515390966"/>
+      <w:r>
         <w:t>Vergelijken</w:t>
       </w:r>
+      <w:bookmarkEnd w:id="7"/>
     </w:p>
     <w:p>
       <w:r>
@@ -1091,41 +2134,30 @@
     </w:p>
     <w:p>
       <w:pPr>
-        <w:rPr>
-          <w:b/>
-          <w:sz w:val="32"/>
-        </w:rPr>
-      </w:pPr>
-      <w:r>
-        <w:rPr>
-          <w:b/>
-          <w:sz w:val="32"/>
-        </w:rPr>
+        <w:pStyle w:val="Kop1"/>
+      </w:pPr>
+      <w:bookmarkStart w:id="8" w:name="_Toc515390967"/>
+      <w:r>
         <w:lastRenderedPageBreak/>
-        <w:t>ADVIES</w:t>
+        <w:t>A</w:t>
+      </w:r>
+      <w:bookmarkEnd w:id="8"/>
+      <w:r>
+        <w:t>dvies</w:t>
       </w:r>
     </w:p>
     <w:p>
       <w:pPr>
-        <w:rPr>
-          <w:b/>
-          <w:sz w:val="28"/>
-        </w:rPr>
-      </w:pPr>
-      <w:r>
-        <w:rPr>
-          <w:b/>
-          <w:sz w:val="28"/>
-        </w:rPr>
+        <w:pStyle w:val="Kop2"/>
+      </w:pPr>
+      <w:bookmarkStart w:id="9" w:name="_Toc515390968"/>
+      <w:r>
         <w:t>Het p</w:t>
       </w:r>
       <w:r>
-        <w:rPr>
-          <w:b/>
-          <w:sz w:val="28"/>
-        </w:rPr>
         <w:t>rotocol</w:t>
       </w:r>
+      <w:bookmarkEnd w:id="9"/>
     </w:p>
     <w:p>
       <w:r>
@@ -1278,6 +2310,16 @@
       <w:r>
         <w:t xml:space="preserve"> maar nog wel veilig.</w:t>
       </w:r>
+    </w:p>
+    <w:p>
+      <w:pPr>
+        <w:pStyle w:val="Kop2"/>
+      </w:pPr>
+      <w:bookmarkStart w:id="10" w:name="_Toc515390969"/>
+      <w:r>
+        <w:t>Het netwerk</w:t>
+      </w:r>
+      <w:bookmarkEnd w:id="10"/>
     </w:p>
     <w:p>
       <w:r>
@@ -1331,19 +2373,21 @@
           <w:b/>
         </w:rPr>
       </w:pPr>
+      <w:bookmarkStart w:id="11" w:name="_Toc515390970"/>
       <w:r>
         <w:rPr>
-          <w:b/>
+          <w:rStyle w:val="Kop3Char"/>
         </w:rPr>
         <w:lastRenderedPageBreak/>
         <w:t>Netwerkdiagram</w:t>
       </w:r>
+      <w:bookmarkEnd w:id="11"/>
       <w:r>
         <w:rPr>
           <w:noProof/>
         </w:rPr>
         <w:drawing>
-          <wp:inline distT="0" distB="0" distL="0" distR="0">
+          <wp:inline distT="0" distB="0" distL="0" distR="0" wp14:anchorId="0110B856" wp14:editId="797C6FC4">
             <wp:extent cx="5760720" cy="4330065"/>
             <wp:effectExtent l="0" t="0" r="0" b="0"/>
             <wp:docPr id="3" name="Afbeelding 3"/>
@@ -1358,7 +2402,7 @@
                     <pic:cNvPicPr/>
                   </pic:nvPicPr>
                   <pic:blipFill>
-                    <a:blip r:embed="rId9">
+                    <a:blip r:embed="rId12">
                       <a:extLst>
                         <a:ext uri="{28A0092B-C50C-407E-A947-70E740481C1C}">
                           <a14:useLocalDpi xmlns:a14="http://schemas.microsoft.com/office/drawing/2010/main" val="0"/>
@@ -1387,6 +2431,16 @@
     </w:p>
     <w:p>
       <w:pPr>
+        <w:pStyle w:val="Kop3"/>
+      </w:pPr>
+      <w:bookmarkStart w:id="12" w:name="_Toc515390971"/>
+      <w:r>
+        <w:t>Dataflow diagram</w:t>
+      </w:r>
+      <w:bookmarkEnd w:id="12"/>
+    </w:p>
+    <w:p>
+      <w:pPr>
         <w:rPr>
           <w:b/>
         </w:rPr>
@@ -1394,23 +2448,56 @@
       <w:r>
         <w:rPr>
           <w:b/>
+          <w:noProof/>
         </w:rPr>
-        <w:t>Dataflow diagram</w:t>
-      </w:r>
-    </w:p>
-    <w:p>
-      <w:pPr>
-        <w:rPr>
-          <w:b/>
-        </w:rPr>
-      </w:pPr>
-      <w:bookmarkStart w:id="0" w:name="_GoBack"/>
-      <w:bookmarkEnd w:id="0"/>
+        <w:drawing>
+          <wp:inline distT="0" distB="0" distL="0" distR="0" wp14:anchorId="67143DDC" wp14:editId="0E960B8C">
+            <wp:extent cx="5760720" cy="3444240"/>
+            <wp:effectExtent l="0" t="0" r="0" b="3810"/>
+            <wp:docPr id="4" name="Afbeelding 4"/>
+            <wp:cNvGraphicFramePr>
+              <a:graphicFrameLocks xmlns:a="http://schemas.openxmlformats.org/drawingml/2006/main" noChangeAspect="1"/>
+            </wp:cNvGraphicFramePr>
+            <a:graphic xmlns:a="http://schemas.openxmlformats.org/drawingml/2006/main">
+              <a:graphicData uri="http://schemas.openxmlformats.org/drawingml/2006/picture">
+                <pic:pic xmlns:pic="http://schemas.openxmlformats.org/drawingml/2006/picture">
+                  <pic:nvPicPr>
+                    <pic:cNvPr id="4" name="Dataflow diagram.png"/>
+                    <pic:cNvPicPr/>
+                  </pic:nvPicPr>
+                  <pic:blipFill>
+                    <a:blip r:embed="rId13">
+                      <a:extLst>
+                        <a:ext uri="{28A0092B-C50C-407E-A947-70E740481C1C}">
+                          <a14:useLocalDpi xmlns:a14="http://schemas.microsoft.com/office/drawing/2010/main" val="0"/>
+                        </a:ext>
+                      </a:extLst>
+                    </a:blip>
+                    <a:stretch>
+                      <a:fillRect/>
+                    </a:stretch>
+                  </pic:blipFill>
+                  <pic:spPr>
+                    <a:xfrm>
+                      <a:off x="0" y="0"/>
+                      <a:ext cx="5760720" cy="3444240"/>
+                    </a:xfrm>
+                    <a:prstGeom prst="rect">
+                      <a:avLst/>
+                    </a:prstGeom>
+                  </pic:spPr>
+                </pic:pic>
+              </a:graphicData>
+            </a:graphic>
+          </wp:inline>
+        </w:drawing>
+      </w:r>
     </w:p>
     <w:sectPr>
+      <w:footerReference w:type="default" r:id="rId14"/>
       <w:pgSz w:w="11906" w:h="16838"/>
       <w:pgMar w:top="1417" w:right="1417" w:bottom="1417" w:left="1417" w:header="708" w:footer="708" w:gutter="0"/>
-      <w:pgNumType w:start="0"/>
+      <w:pgNumType w:start="0" w:chapStyle="1"/>
       <w:cols w:space="708"/>
       <w:titlePg/>
       <w:docGrid w:linePitch="360"/>
@@ -1419,9 +2506,884 @@
 </w:document>
 </file>
 
+<file path=word/endnotes.xml><?xml version="1.0" encoding="utf-8"?>
+<w:endnotes xmlns:wpc="http://schemas.microsoft.com/office/word/2010/wordprocessingCanvas" xmlns:cx="http://schemas.microsoft.com/office/drawing/2014/chartex" xmlns:cx1="http://schemas.microsoft.com/office/drawing/2015/9/8/chartex" xmlns:cx2="http://schemas.microsoft.com/office/drawing/2015/10/21/chartex" xmlns:cx3="http://schemas.microsoft.com/office/drawing/2016/5/9/chartex" xmlns:cx4="http://schemas.microsoft.com/office/drawing/2016/5/10/chartex" xmlns:cx5="http://schemas.microsoft.com/office/drawing/2016/5/11/chartex" xmlns:cx6="http://schemas.microsoft.com/office/drawing/2016/5/12/chartex" xmlns:cx7="http://schemas.microsoft.com/office/drawing/2016/5/13/chartex" xmlns:cx8="http://schemas.microsoft.com/office/drawing/2016/5/14/chartex" xmlns:mc="http://schemas.openxmlformats.org/markup-compatibility/2006" xmlns:aink="http://schemas.microsoft.com/office/drawing/2016/ink" xmlns:am3d="http://schemas.microsoft.com/office/drawing/2017/model3d" xmlns:o="urn:schemas-microsoft-com:office:office" xmlns:r="http://schemas.openxmlformats.org/officeDocument/2006/relationships" xmlns:m="http://schemas.openxmlformats.org/officeDocument/2006/math" xmlns:v="urn:schemas-microsoft-com:vml" xmlns:wp14="http://schemas.microsoft.com/office/word/2010/wordprocessingDrawing" xmlns:wp="http://schemas.openxmlformats.org/drawingml/2006/wordprocessingDrawing" xmlns:w10="urn:schemas-microsoft-com:office:word" xmlns:w="http://schemas.openxmlformats.org/wordprocessingml/2006/main" xmlns:w14="http://schemas.microsoft.com/office/word/2010/wordml" xmlns:w15="http://schemas.microsoft.com/office/word/2012/wordml" xmlns:w16cid="http://schemas.microsoft.com/office/word/2016/wordml/cid" xmlns:w16se="http://schemas.microsoft.com/office/word/2015/wordml/symex" xmlns:wpg="http://schemas.microsoft.com/office/word/2010/wordprocessingGroup" xmlns:wpi="http://schemas.microsoft.com/office/word/2010/wordprocessingInk" xmlns:wne="http://schemas.microsoft.com/office/word/2006/wordml" xmlns:wps="http://schemas.microsoft.com/office/word/2010/wordprocessingShape" mc:Ignorable="w14 w15 w16se w16cid wp14">
+  <w:endnote w:type="separator" w:id="-1">
+    <w:p>
+      <w:pPr>
+        <w:spacing w:after="0" w:line="240" w:lineRule="auto"/>
+      </w:pPr>
+      <w:r>
+        <w:separator/>
+      </w:r>
+    </w:p>
+  </w:endnote>
+  <w:endnote w:type="continuationSeparator" w:id="0">
+    <w:p>
+      <w:pPr>
+        <w:spacing w:after="0" w:line="240" w:lineRule="auto"/>
+      </w:pPr>
+      <w:r>
+        <w:continuationSeparator/>
+      </w:r>
+    </w:p>
+  </w:endnote>
+</w:endnotes>
+</file>
+
+<file path=word/footer1.xml><?xml version="1.0" encoding="utf-8"?>
+<w:ftr xmlns:wpc="http://schemas.microsoft.com/office/word/2010/wordprocessingCanvas" xmlns:cx="http://schemas.microsoft.com/office/drawing/2014/chartex" xmlns:cx1="http://schemas.microsoft.com/office/drawing/2015/9/8/chartex" xmlns:cx2="http://schemas.microsoft.com/office/drawing/2015/10/21/chartex" xmlns:cx3="http://schemas.microsoft.com/office/drawing/2016/5/9/chartex" xmlns:cx4="http://schemas.microsoft.com/office/drawing/2016/5/10/chartex" xmlns:cx5="http://schemas.microsoft.com/office/drawing/2016/5/11/chartex" xmlns:cx6="http://schemas.microsoft.com/office/drawing/2016/5/12/chartex" xmlns:cx7="http://schemas.microsoft.com/office/drawing/2016/5/13/chartex" xmlns:cx8="http://schemas.microsoft.com/office/drawing/2016/5/14/chartex" xmlns:mc="http://schemas.openxmlformats.org/markup-compatibility/2006" xmlns:aink="http://schemas.microsoft.com/office/drawing/2016/ink" xmlns:am3d="http://schemas.microsoft.com/office/drawing/2017/model3d" xmlns:o="urn:schemas-microsoft-com:office:office" xmlns:r="http://schemas.openxmlformats.org/officeDocument/2006/relationships" xmlns:m="http://schemas.openxmlformats.org/officeDocument/2006/math" xmlns:v="urn:schemas-microsoft-com:vml" xmlns:wp14="http://schemas.microsoft.com/office/word/2010/wordprocessingDrawing" xmlns:wp="http://schemas.openxmlformats.org/drawingml/2006/wordprocessingDrawing" xmlns:w10="urn:schemas-microsoft-com:office:word" xmlns:w="http://schemas.openxmlformats.org/wordprocessingml/2006/main" xmlns:w14="http://schemas.microsoft.com/office/word/2010/wordml" xmlns:w15="http://schemas.microsoft.com/office/word/2012/wordml" xmlns:w16cid="http://schemas.microsoft.com/office/word/2016/wordml/cid" xmlns:w16se="http://schemas.microsoft.com/office/word/2015/wordml/symex" xmlns:wpg="http://schemas.microsoft.com/office/word/2010/wordprocessingGroup" xmlns:wpi="http://schemas.microsoft.com/office/word/2010/wordprocessingInk" xmlns:wne="http://schemas.microsoft.com/office/word/2006/wordml" xmlns:wps="http://schemas.microsoft.com/office/word/2010/wordprocessingShape" mc:Ignorable="w14 w15 w16se w16cid wp14">
+  <w:sdt>
+    <w:sdtPr>
+      <w:id w:val="-1861358009"/>
+      <w:docPartObj>
+        <w:docPartGallery w:val="Page Numbers (Bottom of Page)"/>
+        <w:docPartUnique/>
+      </w:docPartObj>
+    </w:sdtPr>
+    <w:sdtContent>
+      <w:p>
+        <w:pPr>
+          <w:pStyle w:val="Voettekst"/>
+        </w:pPr>
+        <w:r>
+          <w:rPr>
+            <w:noProof/>
+          </w:rPr>
+          <mc:AlternateContent>
+            <mc:Choice Requires="wps">
+              <w:drawing>
+                <wp:anchor distT="0" distB="0" distL="114300" distR="114300" simplePos="0" relativeHeight="251659264" behindDoc="0" locked="0" layoutInCell="1" allowOverlap="1" wp14:anchorId="7689C2DE" wp14:editId="1E05C85E">
+                  <wp:simplePos x="0" y="0"/>
+                  <wp:positionH relativeFrom="rightMargin">
+                    <wp:align>center</wp:align>
+                  </wp:positionH>
+                  <wp:positionV relativeFrom="bottomMargin">
+                    <wp:align>center</wp:align>
+                  </wp:positionV>
+                  <wp:extent cx="565785" cy="191770"/>
+                  <wp:effectExtent l="0" t="0" r="0" b="0"/>
+                  <wp:wrapNone/>
+                  <wp:docPr id="5" name="Rechthoek 5"/>
+                  <wp:cNvGraphicFramePr>
+                    <a:graphicFrameLocks xmlns:a="http://schemas.openxmlformats.org/drawingml/2006/main"/>
+                  </wp:cNvGraphicFramePr>
+                  <a:graphic xmlns:a="http://schemas.openxmlformats.org/drawingml/2006/main">
+                    <a:graphicData uri="http://schemas.microsoft.com/office/word/2010/wordprocessingShape">
+                      <wps:wsp>
+                        <wps:cNvSpPr>
+                          <a:spLocks noChangeArrowheads="1"/>
+                        </wps:cNvSpPr>
+                        <wps:spPr bwMode="auto">
+                          <a:xfrm rot="10800000" flipH="1">
+                            <a:off x="0" y="0"/>
+                            <a:ext cx="565785" cy="191770"/>
+                          </a:xfrm>
+                          <a:prstGeom prst="rect">
+                            <a:avLst/>
+                          </a:prstGeom>
+                          <a:noFill/>
+                          <a:ln>
+                            <a:noFill/>
+                          </a:ln>
+                          <a:extLst>
+                            <a:ext uri="{909E8E84-426E-40DD-AFC4-6F175D3DCCD1}">
+                              <a14:hiddenFill xmlns:a14="http://schemas.microsoft.com/office/drawing/2010/main">
+                                <a:solidFill>
+                                  <a:srgbClr val="C0504D"/>
+                                </a:solidFill>
+                              </a14:hiddenFill>
+                            </a:ext>
+                            <a:ext uri="{91240B29-F687-4F45-9708-019B960494DF}">
+                              <a14:hiddenLine xmlns:a14="http://schemas.microsoft.com/office/drawing/2010/main" w="28575">
+                                <a:solidFill>
+                                  <a:srgbClr val="5C83B4"/>
+                                </a:solidFill>
+                                <a:miter lim="800000"/>
+                                <a:headEnd/>
+                                <a:tailEnd/>
+                              </a14:hiddenLine>
+                            </a:ext>
+                          </a:extLst>
+                        </wps:spPr>
+                        <wps:txbx>
+                          <w:txbxContent>
+                            <w:p>
+                              <w:pPr>
+                                <w:pBdr>
+                                  <w:top w:val="single" w:sz="4" w:space="1" w:color="7F7F7F" w:themeColor="background1" w:themeShade="7F"/>
+                                </w:pBdr>
+                                <w:jc w:val="center"/>
+                                <w:rPr>
+                                  <w:color w:val="8EAADB" w:themeColor="accent1" w:themeTint="99"/>
+                                </w:rPr>
+                              </w:pPr>
+                              <w:r>
+                                <w:rPr>
+                                  <w:color w:val="8EAADB" w:themeColor="accent1" w:themeTint="99"/>
+                                </w:rPr>
+                                <w:fldChar w:fldCharType="begin"/>
+                              </w:r>
+                              <w:r>
+                                <w:rPr>
+                                  <w:color w:val="8EAADB" w:themeColor="accent1" w:themeTint="99"/>
+                                </w:rPr>
+                                <w:instrText>PAGE   \* MERGEFORMAT</w:instrText>
+                              </w:r>
+                              <w:r>
+                                <w:rPr>
+                                  <w:color w:val="8EAADB" w:themeColor="accent1" w:themeTint="99"/>
+                                </w:rPr>
+                                <w:fldChar w:fldCharType="separate"/>
+                              </w:r>
+                              <w:r>
+                                <w:rPr>
+                                  <w:color w:val="8EAADB" w:themeColor="accent1" w:themeTint="99"/>
+                                </w:rPr>
+                                <w:t>2</w:t>
+                              </w:r>
+                              <w:r>
+                                <w:rPr>
+                                  <w:color w:val="8EAADB" w:themeColor="accent1" w:themeTint="99"/>
+                                </w:rPr>
+                                <w:fldChar w:fldCharType="end"/>
+                              </w:r>
+                            </w:p>
+                          </w:txbxContent>
+                        </wps:txbx>
+                        <wps:bodyPr rot="0" vert="horz" wrap="square" lIns="91440" tIns="0" rIns="91440" bIns="0" anchor="t" anchorCtr="0" upright="1">
+                          <a:noAutofit/>
+                        </wps:bodyPr>
+                      </wps:wsp>
+                    </a:graphicData>
+                  </a:graphic>
+                  <wp14:sizeRelH relativeFrom="page">
+                    <wp14:pctWidth>0</wp14:pctWidth>
+                  </wp14:sizeRelH>
+                  <wp14:sizeRelV relativeFrom="bottomMargin">
+                    <wp14:pctHeight>0</wp14:pctHeight>
+                  </wp14:sizeRelV>
+                </wp:anchor>
+              </w:drawing>
+            </mc:Choice>
+            <mc:Fallback>
+              <w:pict>
+                <v:rect w14:anchorId="7689C2DE" id="Rechthoek 5" o:spid="_x0000_s1026" style="position:absolute;margin-left:0;margin-top:0;width:44.55pt;height:15.1pt;rotation:180;flip:x;z-index:251659264;visibility:visible;mso-wrap-style:square;mso-width-percent:0;mso-height-percent:0;mso-wrap-distance-left:9pt;mso-wrap-distance-top:0;mso-wrap-distance-right:9pt;mso-wrap-distance-bottom:0;mso-position-horizontal:center;mso-position-horizontal-relative:right-margin-area;mso-position-vertical:center;mso-position-vertical-relative:bottom-margin-area;mso-width-percent:0;mso-height-percent:0;mso-width-relative:page;mso-height-relative:bottom-margin-area;v-text-anchor:top" o:gfxdata="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" filled="f" fillcolor="#c0504d" stroked="f" strokecolor="#5c83b4" strokeweight="2.25pt">
+                  <v:textbox inset=",0,,0">
+                    <w:txbxContent>
+                      <w:p>
+                        <w:pPr>
+                          <w:pBdr>
+                            <w:top w:val="single" w:sz="4" w:space="1" w:color="7F7F7F" w:themeColor="background1" w:themeShade="7F"/>
+                          </w:pBdr>
+                          <w:jc w:val="center"/>
+                          <w:rPr>
+                            <w:color w:val="8EAADB" w:themeColor="accent1" w:themeTint="99"/>
+                          </w:rPr>
+                        </w:pPr>
+                        <w:r>
+                          <w:rPr>
+                            <w:color w:val="8EAADB" w:themeColor="accent1" w:themeTint="99"/>
+                          </w:rPr>
+                          <w:fldChar w:fldCharType="begin"/>
+                        </w:r>
+                        <w:r>
+                          <w:rPr>
+                            <w:color w:val="8EAADB" w:themeColor="accent1" w:themeTint="99"/>
+                          </w:rPr>
+                          <w:instrText>PAGE   \* MERGEFORMAT</w:instrText>
+                        </w:r>
+                        <w:r>
+                          <w:rPr>
+                            <w:color w:val="8EAADB" w:themeColor="accent1" w:themeTint="99"/>
+                          </w:rPr>
+                          <w:fldChar w:fldCharType="separate"/>
+                        </w:r>
+                        <w:r>
+                          <w:rPr>
+                            <w:color w:val="8EAADB" w:themeColor="accent1" w:themeTint="99"/>
+                          </w:rPr>
+                          <w:t>2</w:t>
+                        </w:r>
+                        <w:r>
+                          <w:rPr>
+                            <w:color w:val="8EAADB" w:themeColor="accent1" w:themeTint="99"/>
+                          </w:rPr>
+                          <w:fldChar w:fldCharType="end"/>
+                        </w:r>
+                      </w:p>
+                    </w:txbxContent>
+                  </v:textbox>
+                  <w10:wrap anchorx="margin" anchory="margin"/>
+                </v:rect>
+              </w:pict>
+            </mc:Fallback>
+          </mc:AlternateContent>
+        </w:r>
+      </w:p>
+    </w:sdtContent>
+  </w:sdt>
+</w:ftr>
+</file>
+
+<file path=word/footnotes.xml><?xml version="1.0" encoding="utf-8"?>
+<w:footnotes xmlns:wpc="http://schemas.microsoft.com/office/word/2010/wordprocessingCanvas" xmlns:cx="http://schemas.microsoft.com/office/drawing/2014/chartex" xmlns:cx1="http://schemas.microsoft.com/office/drawing/2015/9/8/chartex" xmlns:cx2="http://schemas.microsoft.com/office/drawing/2015/10/21/chartex" xmlns:cx3="http://schemas.microsoft.com/office/drawing/2016/5/9/chartex" xmlns:cx4="http://schemas.microsoft.com/office/drawing/2016/5/10/chartex" xmlns:cx5="http://schemas.microsoft.com/office/drawing/2016/5/11/chartex" xmlns:cx6="http://schemas.microsoft.com/office/drawing/2016/5/12/chartex" xmlns:cx7="http://schemas.microsoft.com/office/drawing/2016/5/13/chartex" xmlns:cx8="http://schemas.microsoft.com/office/drawing/2016/5/14/chartex" xmlns:mc="http://schemas.openxmlformats.org/markup-compatibility/2006" xmlns:aink="http://schemas.microsoft.com/office/drawing/2016/ink" xmlns:am3d="http://schemas.microsoft.com/office/drawing/2017/model3d" xmlns:o="urn:schemas-microsoft-com:office:office" xmlns:r="http://schemas.openxmlformats.org/officeDocument/2006/relationships" xmlns:m="http://schemas.openxmlformats.org/officeDocument/2006/math" xmlns:v="urn:schemas-microsoft-com:vml" xmlns:wp14="http://schemas.microsoft.com/office/word/2010/wordprocessingDrawing" xmlns:wp="http://schemas.openxmlformats.org/drawingml/2006/wordprocessingDrawing" xmlns:w10="urn:schemas-microsoft-com:office:word" xmlns:w="http://schemas.openxmlformats.org/wordprocessingml/2006/main" xmlns:w14="http://schemas.microsoft.com/office/word/2010/wordml" xmlns:w15="http://schemas.microsoft.com/office/word/2012/wordml" xmlns:w16cid="http://schemas.microsoft.com/office/word/2016/wordml/cid" xmlns:w16se="http://schemas.microsoft.com/office/word/2015/wordml/symex" xmlns:wpg="http://schemas.microsoft.com/office/word/2010/wordprocessingGroup" xmlns:wpi="http://schemas.microsoft.com/office/word/2010/wordprocessingInk" xmlns:wne="http://schemas.microsoft.com/office/word/2006/wordml" xmlns:wps="http://schemas.microsoft.com/office/word/2010/wordprocessingShape" mc:Ignorable="w14 w15 w16se w16cid wp14">
+  <w:footnote w:type="separator" w:id="-1">
+    <w:p>
+      <w:pPr>
+        <w:spacing w:after="0" w:line="240" w:lineRule="auto"/>
+      </w:pPr>
+      <w:r>
+        <w:separator/>
+      </w:r>
+    </w:p>
+  </w:footnote>
+  <w:footnote w:type="continuationSeparator" w:id="0">
+    <w:p>
+      <w:pPr>
+        <w:spacing w:after="0" w:line="240" w:lineRule="auto"/>
+      </w:pPr>
+      <w:r>
+        <w:continuationSeparator/>
+      </w:r>
+    </w:p>
+  </w:footnote>
+</w:footnotes>
+</file>
+
 <file path=word/numbering.xml><?xml version="1.0" encoding="utf-8"?>
 <w:numbering xmlns:wpc="http://schemas.microsoft.com/office/word/2010/wordprocessingCanvas" xmlns:cx="http://schemas.microsoft.com/office/drawing/2014/chartex" xmlns:cx1="http://schemas.microsoft.com/office/drawing/2015/9/8/chartex" xmlns:cx2="http://schemas.microsoft.com/office/drawing/2015/10/21/chartex" xmlns:cx3="http://schemas.microsoft.com/office/drawing/2016/5/9/chartex" xmlns:cx4="http://schemas.microsoft.com/office/drawing/2016/5/10/chartex" xmlns:cx5="http://schemas.microsoft.com/office/drawing/2016/5/11/chartex" xmlns:cx6="http://schemas.microsoft.com/office/drawing/2016/5/12/chartex" xmlns:cx7="http://schemas.microsoft.com/office/drawing/2016/5/13/chartex" xmlns:cx8="http://schemas.microsoft.com/office/drawing/2016/5/14/chartex" xmlns:mc="http://schemas.openxmlformats.org/markup-compatibility/2006" xmlns:aink="http://schemas.microsoft.com/office/drawing/2016/ink" xmlns:am3d="http://schemas.microsoft.com/office/drawing/2017/model3d" xmlns:o="urn:schemas-microsoft-com:office:office" xmlns:r="http://schemas.openxmlformats.org/officeDocument/2006/relationships" xmlns:m="http://schemas.openxmlformats.org/officeDocument/2006/math" xmlns:v="urn:schemas-microsoft-com:vml" xmlns:wp14="http://schemas.microsoft.com/office/word/2010/wordprocessingDrawing" xmlns:wp="http://schemas.openxmlformats.org/drawingml/2006/wordprocessingDrawing" xmlns:w10="urn:schemas-microsoft-com:office:word" xmlns:w="http://schemas.openxmlformats.org/wordprocessingml/2006/main" xmlns:w14="http://schemas.microsoft.com/office/word/2010/wordml" xmlns:w15="http://schemas.microsoft.com/office/word/2012/wordml" xmlns:w16cid="http://schemas.microsoft.com/office/word/2016/wordml/cid" xmlns:w16se="http://schemas.microsoft.com/office/word/2015/wordml/symex" xmlns:wpg="http://schemas.microsoft.com/office/word/2010/wordprocessingGroup" xmlns:wpi="http://schemas.microsoft.com/office/word/2010/wordprocessingInk" xmlns:wne="http://schemas.microsoft.com/office/word/2006/wordml" xmlns:wps="http://schemas.microsoft.com/office/word/2010/wordprocessingShape" mc:Ignorable="w14 w15 w16se w16cid wp14">
   <w:abstractNum w:abstractNumId="0" w15:restartNumberingAfterBreak="0">
+    <w:nsid w:val="07D77793"/>
+    <w:multiLevelType w:val="hybridMultilevel"/>
+    <w:tmpl w:val="484CDEE8"/>
+    <w:lvl w:ilvl="0" w:tplc="04130011">
+      <w:start w:val="1"/>
+      <w:numFmt w:val="decimal"/>
+      <w:lvlText w:val="%1)"/>
+      <w:lvlJc w:val="left"/>
+      <w:pPr>
+        <w:ind w:left="3600" w:hanging="360"/>
+      </w:pPr>
+    </w:lvl>
+    <w:lvl w:ilvl="1" w:tplc="04130019" w:tentative="1">
+      <w:start w:val="1"/>
+      <w:numFmt w:val="lowerLetter"/>
+      <w:lvlText w:val="%2."/>
+      <w:lvlJc w:val="left"/>
+      <w:pPr>
+        <w:ind w:left="4320" w:hanging="360"/>
+      </w:pPr>
+    </w:lvl>
+    <w:lvl w:ilvl="2" w:tplc="0413001B" w:tentative="1">
+      <w:start w:val="1"/>
+      <w:numFmt w:val="lowerRoman"/>
+      <w:lvlText w:val="%3."/>
+      <w:lvlJc w:val="right"/>
+      <w:pPr>
+        <w:ind w:left="5040" w:hanging="180"/>
+      </w:pPr>
+    </w:lvl>
+    <w:lvl w:ilvl="3" w:tplc="0413000F" w:tentative="1">
+      <w:start w:val="1"/>
+      <w:numFmt w:val="decimal"/>
+      <w:lvlText w:val="%4."/>
+      <w:lvlJc w:val="left"/>
+      <w:pPr>
+        <w:ind w:left="5760" w:hanging="360"/>
+      </w:pPr>
+    </w:lvl>
+    <w:lvl w:ilvl="4" w:tplc="04130019" w:tentative="1">
+      <w:start w:val="1"/>
+      <w:numFmt w:val="lowerLetter"/>
+      <w:lvlText w:val="%5."/>
+      <w:lvlJc w:val="left"/>
+      <w:pPr>
+        <w:ind w:left="6480" w:hanging="360"/>
+      </w:pPr>
+    </w:lvl>
+    <w:lvl w:ilvl="5" w:tplc="0413001B" w:tentative="1">
+      <w:start w:val="1"/>
+      <w:numFmt w:val="lowerRoman"/>
+      <w:lvlText w:val="%6."/>
+      <w:lvlJc w:val="right"/>
+      <w:pPr>
+        <w:ind w:left="7200" w:hanging="180"/>
+      </w:pPr>
+    </w:lvl>
+    <w:lvl w:ilvl="6" w:tplc="0413000F" w:tentative="1">
+      <w:start w:val="1"/>
+      <w:numFmt w:val="decimal"/>
+      <w:lvlText w:val="%7."/>
+      <w:lvlJc w:val="left"/>
+      <w:pPr>
+        <w:ind w:left="7920" w:hanging="360"/>
+      </w:pPr>
+    </w:lvl>
+    <w:lvl w:ilvl="7" w:tplc="04130019" w:tentative="1">
+      <w:start w:val="1"/>
+      <w:numFmt w:val="lowerLetter"/>
+      <w:lvlText w:val="%8."/>
+      <w:lvlJc w:val="left"/>
+      <w:pPr>
+        <w:ind w:left="8640" w:hanging="360"/>
+      </w:pPr>
+    </w:lvl>
+    <w:lvl w:ilvl="8" w:tplc="0413001B" w:tentative="1">
+      <w:start w:val="1"/>
+      <w:numFmt w:val="lowerRoman"/>
+      <w:lvlText w:val="%9."/>
+      <w:lvlJc w:val="right"/>
+      <w:pPr>
+        <w:ind w:left="9360" w:hanging="180"/>
+      </w:pPr>
+    </w:lvl>
+  </w:abstractNum>
+  <w:abstractNum w:abstractNumId="1" w15:restartNumberingAfterBreak="0">
+    <w:nsid w:val="083214C0"/>
+    <w:multiLevelType w:val="hybridMultilevel"/>
+    <w:tmpl w:val="8EDC0568"/>
+    <w:lvl w:ilvl="0" w:tplc="0413000F">
+      <w:start w:val="1"/>
+      <w:numFmt w:val="decimal"/>
+      <w:lvlText w:val="%1."/>
+      <w:lvlJc w:val="left"/>
+      <w:pPr>
+        <w:ind w:left="720" w:hanging="360"/>
+      </w:pPr>
+    </w:lvl>
+    <w:lvl w:ilvl="1" w:tplc="04130019" w:tentative="1">
+      <w:start w:val="1"/>
+      <w:numFmt w:val="lowerLetter"/>
+      <w:lvlText w:val="%2."/>
+      <w:lvlJc w:val="left"/>
+      <w:pPr>
+        <w:ind w:left="1440" w:hanging="360"/>
+      </w:pPr>
+    </w:lvl>
+    <w:lvl w:ilvl="2" w:tplc="0413001B" w:tentative="1">
+      <w:start w:val="1"/>
+      <w:numFmt w:val="lowerRoman"/>
+      <w:lvlText w:val="%3."/>
+      <w:lvlJc w:val="right"/>
+      <w:pPr>
+        <w:ind w:left="2160" w:hanging="180"/>
+      </w:pPr>
+    </w:lvl>
+    <w:lvl w:ilvl="3" w:tplc="0413000F" w:tentative="1">
+      <w:start w:val="1"/>
+      <w:numFmt w:val="decimal"/>
+      <w:lvlText w:val="%4."/>
+      <w:lvlJc w:val="left"/>
+      <w:pPr>
+        <w:ind w:left="2880" w:hanging="360"/>
+      </w:pPr>
+    </w:lvl>
+    <w:lvl w:ilvl="4" w:tplc="04130019" w:tentative="1">
+      <w:start w:val="1"/>
+      <w:numFmt w:val="lowerLetter"/>
+      <w:lvlText w:val="%5."/>
+      <w:lvlJc w:val="left"/>
+      <w:pPr>
+        <w:ind w:left="3600" w:hanging="360"/>
+      </w:pPr>
+    </w:lvl>
+    <w:lvl w:ilvl="5" w:tplc="0413001B" w:tentative="1">
+      <w:start w:val="1"/>
+      <w:numFmt w:val="lowerRoman"/>
+      <w:lvlText w:val="%6."/>
+      <w:lvlJc w:val="right"/>
+      <w:pPr>
+        <w:ind w:left="4320" w:hanging="180"/>
+      </w:pPr>
+    </w:lvl>
+    <w:lvl w:ilvl="6" w:tplc="0413000F" w:tentative="1">
+      <w:start w:val="1"/>
+      <w:numFmt w:val="decimal"/>
+      <w:lvlText w:val="%7."/>
+      <w:lvlJc w:val="left"/>
+      <w:pPr>
+        <w:ind w:left="5040" w:hanging="360"/>
+      </w:pPr>
+    </w:lvl>
+    <w:lvl w:ilvl="7" w:tplc="04130019" w:tentative="1">
+      <w:start w:val="1"/>
+      <w:numFmt w:val="lowerLetter"/>
+      <w:lvlText w:val="%8."/>
+      <w:lvlJc w:val="left"/>
+      <w:pPr>
+        <w:ind w:left="5760" w:hanging="360"/>
+      </w:pPr>
+    </w:lvl>
+    <w:lvl w:ilvl="8" w:tplc="0413001B" w:tentative="1">
+      <w:start w:val="1"/>
+      <w:numFmt w:val="lowerRoman"/>
+      <w:lvlText w:val="%9."/>
+      <w:lvlJc w:val="right"/>
+      <w:pPr>
+        <w:ind w:left="6480" w:hanging="180"/>
+      </w:pPr>
+    </w:lvl>
+  </w:abstractNum>
+  <w:abstractNum w:abstractNumId="2" w15:restartNumberingAfterBreak="0">
+    <w:nsid w:val="25C6695D"/>
+    <w:multiLevelType w:val="hybridMultilevel"/>
+    <w:tmpl w:val="D6889B06"/>
+    <w:lvl w:ilvl="0" w:tplc="04130011">
+      <w:start w:val="1"/>
+      <w:numFmt w:val="decimal"/>
+      <w:lvlText w:val="%1)"/>
+      <w:lvlJc w:val="left"/>
+      <w:pPr>
+        <w:ind w:left="3600" w:hanging="360"/>
+      </w:pPr>
+    </w:lvl>
+    <w:lvl w:ilvl="1" w:tplc="04130019" w:tentative="1">
+      <w:start w:val="1"/>
+      <w:numFmt w:val="lowerLetter"/>
+      <w:lvlText w:val="%2."/>
+      <w:lvlJc w:val="left"/>
+      <w:pPr>
+        <w:ind w:left="4320" w:hanging="360"/>
+      </w:pPr>
+    </w:lvl>
+    <w:lvl w:ilvl="2" w:tplc="0413001B" w:tentative="1">
+      <w:start w:val="1"/>
+      <w:numFmt w:val="lowerRoman"/>
+      <w:lvlText w:val="%3."/>
+      <w:lvlJc w:val="right"/>
+      <w:pPr>
+        <w:ind w:left="5040" w:hanging="180"/>
+      </w:pPr>
+    </w:lvl>
+    <w:lvl w:ilvl="3" w:tplc="0413000F" w:tentative="1">
+      <w:start w:val="1"/>
+      <w:numFmt w:val="decimal"/>
+      <w:lvlText w:val="%4."/>
+      <w:lvlJc w:val="left"/>
+      <w:pPr>
+        <w:ind w:left="5760" w:hanging="360"/>
+      </w:pPr>
+    </w:lvl>
+    <w:lvl w:ilvl="4" w:tplc="04130019" w:tentative="1">
+      <w:start w:val="1"/>
+      <w:numFmt w:val="lowerLetter"/>
+      <w:lvlText w:val="%5."/>
+      <w:lvlJc w:val="left"/>
+      <w:pPr>
+        <w:ind w:left="6480" w:hanging="360"/>
+      </w:pPr>
+    </w:lvl>
+    <w:lvl w:ilvl="5" w:tplc="0413001B" w:tentative="1">
+      <w:start w:val="1"/>
+      <w:numFmt w:val="lowerRoman"/>
+      <w:lvlText w:val="%6."/>
+      <w:lvlJc w:val="right"/>
+      <w:pPr>
+        <w:ind w:left="7200" w:hanging="180"/>
+      </w:pPr>
+    </w:lvl>
+    <w:lvl w:ilvl="6" w:tplc="0413000F" w:tentative="1">
+      <w:start w:val="1"/>
+      <w:numFmt w:val="decimal"/>
+      <w:lvlText w:val="%7."/>
+      <w:lvlJc w:val="left"/>
+      <w:pPr>
+        <w:ind w:left="7920" w:hanging="360"/>
+      </w:pPr>
+    </w:lvl>
+    <w:lvl w:ilvl="7" w:tplc="04130019" w:tentative="1">
+      <w:start w:val="1"/>
+      <w:numFmt w:val="lowerLetter"/>
+      <w:lvlText w:val="%8."/>
+      <w:lvlJc w:val="left"/>
+      <w:pPr>
+        <w:ind w:left="8640" w:hanging="360"/>
+      </w:pPr>
+    </w:lvl>
+    <w:lvl w:ilvl="8" w:tplc="0413001B" w:tentative="1">
+      <w:start w:val="1"/>
+      <w:numFmt w:val="lowerRoman"/>
+      <w:lvlText w:val="%9."/>
+      <w:lvlJc w:val="right"/>
+      <w:pPr>
+        <w:ind w:left="9360" w:hanging="180"/>
+      </w:pPr>
+    </w:lvl>
+  </w:abstractNum>
+  <w:abstractNum w:abstractNumId="3" w15:restartNumberingAfterBreak="0">
+    <w:nsid w:val="28AE6121"/>
+    <w:multiLevelType w:val="hybridMultilevel"/>
+    <w:tmpl w:val="1018B208"/>
+    <w:lvl w:ilvl="0" w:tplc="04130011">
+      <w:start w:val="1"/>
+      <w:numFmt w:val="decimal"/>
+      <w:lvlText w:val="%1)"/>
+      <w:lvlJc w:val="left"/>
+      <w:pPr>
+        <w:ind w:left="720" w:hanging="360"/>
+      </w:pPr>
+    </w:lvl>
+    <w:lvl w:ilvl="1" w:tplc="04130019" w:tentative="1">
+      <w:start w:val="1"/>
+      <w:numFmt w:val="lowerLetter"/>
+      <w:lvlText w:val="%2."/>
+      <w:lvlJc w:val="left"/>
+      <w:pPr>
+        <w:ind w:left="1440" w:hanging="360"/>
+      </w:pPr>
+    </w:lvl>
+    <w:lvl w:ilvl="2" w:tplc="0413001B" w:tentative="1">
+      <w:start w:val="1"/>
+      <w:numFmt w:val="lowerRoman"/>
+      <w:lvlText w:val="%3."/>
+      <w:lvlJc w:val="right"/>
+      <w:pPr>
+        <w:ind w:left="2160" w:hanging="180"/>
+      </w:pPr>
+    </w:lvl>
+    <w:lvl w:ilvl="3" w:tplc="0413000F" w:tentative="1">
+      <w:start w:val="1"/>
+      <w:numFmt w:val="decimal"/>
+      <w:lvlText w:val="%4."/>
+      <w:lvlJc w:val="left"/>
+      <w:pPr>
+        <w:ind w:left="2880" w:hanging="360"/>
+      </w:pPr>
+    </w:lvl>
+    <w:lvl w:ilvl="4" w:tplc="04130019" w:tentative="1">
+      <w:start w:val="1"/>
+      <w:numFmt w:val="lowerLetter"/>
+      <w:lvlText w:val="%5."/>
+      <w:lvlJc w:val="left"/>
+      <w:pPr>
+        <w:ind w:left="3600" w:hanging="360"/>
+      </w:pPr>
+    </w:lvl>
+    <w:lvl w:ilvl="5" w:tplc="0413001B" w:tentative="1">
+      <w:start w:val="1"/>
+      <w:numFmt w:val="lowerRoman"/>
+      <w:lvlText w:val="%6."/>
+      <w:lvlJc w:val="right"/>
+      <w:pPr>
+        <w:ind w:left="4320" w:hanging="180"/>
+      </w:pPr>
+    </w:lvl>
+    <w:lvl w:ilvl="6" w:tplc="0413000F" w:tentative="1">
+      <w:start w:val="1"/>
+      <w:numFmt w:val="decimal"/>
+      <w:lvlText w:val="%7."/>
+      <w:lvlJc w:val="left"/>
+      <w:pPr>
+        <w:ind w:left="5040" w:hanging="360"/>
+      </w:pPr>
+    </w:lvl>
+    <w:lvl w:ilvl="7" w:tplc="04130019" w:tentative="1">
+      <w:start w:val="1"/>
+      <w:numFmt w:val="lowerLetter"/>
+      <w:lvlText w:val="%8."/>
+      <w:lvlJc w:val="left"/>
+      <w:pPr>
+        <w:ind w:left="5760" w:hanging="360"/>
+      </w:pPr>
+    </w:lvl>
+    <w:lvl w:ilvl="8" w:tplc="0413001B" w:tentative="1">
+      <w:start w:val="1"/>
+      <w:numFmt w:val="lowerRoman"/>
+      <w:lvlText w:val="%9."/>
+      <w:lvlJc w:val="right"/>
+      <w:pPr>
+        <w:ind w:left="6480" w:hanging="180"/>
+      </w:pPr>
+    </w:lvl>
+  </w:abstractNum>
+  <w:abstractNum w:abstractNumId="4" w15:restartNumberingAfterBreak="0">
+    <w:nsid w:val="363A1D5C"/>
+    <w:multiLevelType w:val="hybridMultilevel"/>
+    <w:tmpl w:val="2A9E4740"/>
+    <w:lvl w:ilvl="0" w:tplc="0413000F">
+      <w:start w:val="1"/>
+      <w:numFmt w:val="decimal"/>
+      <w:lvlText w:val="%1."/>
+      <w:lvlJc w:val="left"/>
+      <w:pPr>
+        <w:ind w:left="3600" w:hanging="360"/>
+      </w:pPr>
+    </w:lvl>
+    <w:lvl w:ilvl="1" w:tplc="04130019" w:tentative="1">
+      <w:start w:val="1"/>
+      <w:numFmt w:val="lowerLetter"/>
+      <w:lvlText w:val="%2."/>
+      <w:lvlJc w:val="left"/>
+      <w:pPr>
+        <w:ind w:left="4320" w:hanging="360"/>
+      </w:pPr>
+    </w:lvl>
+    <w:lvl w:ilvl="2" w:tplc="0413001B" w:tentative="1">
+      <w:start w:val="1"/>
+      <w:numFmt w:val="lowerRoman"/>
+      <w:lvlText w:val="%3."/>
+      <w:lvlJc w:val="right"/>
+      <w:pPr>
+        <w:ind w:left="5040" w:hanging="180"/>
+      </w:pPr>
+    </w:lvl>
+    <w:lvl w:ilvl="3" w:tplc="0413000F" w:tentative="1">
+      <w:start w:val="1"/>
+      <w:numFmt w:val="decimal"/>
+      <w:lvlText w:val="%4."/>
+      <w:lvlJc w:val="left"/>
+      <w:pPr>
+        <w:ind w:left="5760" w:hanging="360"/>
+      </w:pPr>
+    </w:lvl>
+    <w:lvl w:ilvl="4" w:tplc="04130019" w:tentative="1">
+      <w:start w:val="1"/>
+      <w:numFmt w:val="lowerLetter"/>
+      <w:lvlText w:val="%5."/>
+      <w:lvlJc w:val="left"/>
+      <w:pPr>
+        <w:ind w:left="6480" w:hanging="360"/>
+      </w:pPr>
+    </w:lvl>
+    <w:lvl w:ilvl="5" w:tplc="0413001B" w:tentative="1">
+      <w:start w:val="1"/>
+      <w:numFmt w:val="lowerRoman"/>
+      <w:lvlText w:val="%6."/>
+      <w:lvlJc w:val="right"/>
+      <w:pPr>
+        <w:ind w:left="7200" w:hanging="180"/>
+      </w:pPr>
+    </w:lvl>
+    <w:lvl w:ilvl="6" w:tplc="0413000F" w:tentative="1">
+      <w:start w:val="1"/>
+      <w:numFmt w:val="decimal"/>
+      <w:lvlText w:val="%7."/>
+      <w:lvlJc w:val="left"/>
+      <w:pPr>
+        <w:ind w:left="7920" w:hanging="360"/>
+      </w:pPr>
+    </w:lvl>
+    <w:lvl w:ilvl="7" w:tplc="04130019" w:tentative="1">
+      <w:start w:val="1"/>
+      <w:numFmt w:val="lowerLetter"/>
+      <w:lvlText w:val="%8."/>
+      <w:lvlJc w:val="left"/>
+      <w:pPr>
+        <w:ind w:left="8640" w:hanging="360"/>
+      </w:pPr>
+    </w:lvl>
+    <w:lvl w:ilvl="8" w:tplc="0413001B" w:tentative="1">
+      <w:start w:val="1"/>
+      <w:numFmt w:val="lowerRoman"/>
+      <w:lvlText w:val="%9."/>
+      <w:lvlJc w:val="right"/>
+      <w:pPr>
+        <w:ind w:left="9360" w:hanging="180"/>
+      </w:pPr>
+    </w:lvl>
+  </w:abstractNum>
+  <w:abstractNum w:abstractNumId="5" w15:restartNumberingAfterBreak="0">
+    <w:nsid w:val="378B1B45"/>
+    <w:multiLevelType w:val="hybridMultilevel"/>
+    <w:tmpl w:val="3B6E331E"/>
+    <w:lvl w:ilvl="0" w:tplc="0413000F">
+      <w:start w:val="1"/>
+      <w:numFmt w:val="decimal"/>
+      <w:lvlText w:val="%1."/>
+      <w:lvlJc w:val="left"/>
+      <w:pPr>
+        <w:ind w:left="3600" w:hanging="360"/>
+      </w:pPr>
+    </w:lvl>
+    <w:lvl w:ilvl="1" w:tplc="04130019" w:tentative="1">
+      <w:start w:val="1"/>
+      <w:numFmt w:val="lowerLetter"/>
+      <w:lvlText w:val="%2."/>
+      <w:lvlJc w:val="left"/>
+      <w:pPr>
+        <w:ind w:left="4320" w:hanging="360"/>
+      </w:pPr>
+    </w:lvl>
+    <w:lvl w:ilvl="2" w:tplc="0413001B" w:tentative="1">
+      <w:start w:val="1"/>
+      <w:numFmt w:val="lowerRoman"/>
+      <w:lvlText w:val="%3."/>
+      <w:lvlJc w:val="right"/>
+      <w:pPr>
+        <w:ind w:left="5040" w:hanging="180"/>
+      </w:pPr>
+    </w:lvl>
+    <w:lvl w:ilvl="3" w:tplc="0413000F" w:tentative="1">
+      <w:start w:val="1"/>
+      <w:numFmt w:val="decimal"/>
+      <w:lvlText w:val="%4."/>
+      <w:lvlJc w:val="left"/>
+      <w:pPr>
+        <w:ind w:left="5760" w:hanging="360"/>
+      </w:pPr>
+    </w:lvl>
+    <w:lvl w:ilvl="4" w:tplc="04130019" w:tentative="1">
+      <w:start w:val="1"/>
+      <w:numFmt w:val="lowerLetter"/>
+      <w:lvlText w:val="%5."/>
+      <w:lvlJc w:val="left"/>
+      <w:pPr>
+        <w:ind w:left="6480" w:hanging="360"/>
+      </w:pPr>
+    </w:lvl>
+    <w:lvl w:ilvl="5" w:tplc="0413001B" w:tentative="1">
+      <w:start w:val="1"/>
+      <w:numFmt w:val="lowerRoman"/>
+      <w:lvlText w:val="%6."/>
+      <w:lvlJc w:val="right"/>
+      <w:pPr>
+        <w:ind w:left="7200" w:hanging="180"/>
+      </w:pPr>
+    </w:lvl>
+    <w:lvl w:ilvl="6" w:tplc="0413000F" w:tentative="1">
+      <w:start w:val="1"/>
+      <w:numFmt w:val="decimal"/>
+      <w:lvlText w:val="%7."/>
+      <w:lvlJc w:val="left"/>
+      <w:pPr>
+        <w:ind w:left="7920" w:hanging="360"/>
+      </w:pPr>
+    </w:lvl>
+    <w:lvl w:ilvl="7" w:tplc="04130019" w:tentative="1">
+      <w:start w:val="1"/>
+      <w:numFmt w:val="lowerLetter"/>
+      <w:lvlText w:val="%8."/>
+      <w:lvlJc w:val="left"/>
+      <w:pPr>
+        <w:ind w:left="8640" w:hanging="360"/>
+      </w:pPr>
+    </w:lvl>
+    <w:lvl w:ilvl="8" w:tplc="0413001B" w:tentative="1">
+      <w:start w:val="1"/>
+      <w:numFmt w:val="lowerRoman"/>
+      <w:lvlText w:val="%9."/>
+      <w:lvlJc w:val="right"/>
+      <w:pPr>
+        <w:ind w:left="9360" w:hanging="180"/>
+      </w:pPr>
+    </w:lvl>
+  </w:abstractNum>
+  <w:abstractNum w:abstractNumId="6" w15:restartNumberingAfterBreak="0">
+    <w:nsid w:val="40775AED"/>
+    <w:multiLevelType w:val="hybridMultilevel"/>
+    <w:tmpl w:val="3F087FDE"/>
+    <w:lvl w:ilvl="0" w:tplc="B6E87774">
+      <w:numFmt w:val="bullet"/>
+      <w:lvlText w:val="-"/>
+      <w:lvlJc w:val="left"/>
+      <w:pPr>
+        <w:ind w:left="720" w:hanging="360"/>
+      </w:pPr>
+      <w:rPr>
+        <w:rFonts w:ascii="Calibri" w:eastAsiaTheme="minorHAnsi" w:hAnsi="Calibri" w:cs="Calibri" w:hint="default"/>
+        <w:b/>
+        <w:sz w:val="32"/>
+      </w:rPr>
+    </w:lvl>
+    <w:lvl w:ilvl="1" w:tplc="04130003" w:tentative="1">
+      <w:start w:val="1"/>
+      <w:numFmt w:val="bullet"/>
+      <w:lvlText w:val="o"/>
+      <w:lvlJc w:val="left"/>
+      <w:pPr>
+        <w:ind w:left="1440" w:hanging="360"/>
+      </w:pPr>
+      <w:rPr>
+        <w:rFonts w:ascii="Courier New" w:hAnsi="Courier New" w:cs="Courier New" w:hint="default"/>
+      </w:rPr>
+    </w:lvl>
+    <w:lvl w:ilvl="2" w:tplc="04130005" w:tentative="1">
+      <w:start w:val="1"/>
+      <w:numFmt w:val="bullet"/>
+      <w:lvlText w:val=""/>
+      <w:lvlJc w:val="left"/>
+      <w:pPr>
+        <w:ind w:left="2160" w:hanging="360"/>
+      </w:pPr>
+      <w:rPr>
+        <w:rFonts w:ascii="Wingdings" w:hAnsi="Wingdings" w:hint="default"/>
+      </w:rPr>
+    </w:lvl>
+    <w:lvl w:ilvl="3" w:tplc="04130001" w:tentative="1">
+      <w:start w:val="1"/>
+      <w:numFmt w:val="bullet"/>
+      <w:lvlText w:val=""/>
+      <w:lvlJc w:val="left"/>
+      <w:pPr>
+        <w:ind w:left="2880" w:hanging="360"/>
+      </w:pPr>
+      <w:rPr>
+        <w:rFonts w:ascii="Symbol" w:hAnsi="Symbol" w:hint="default"/>
+      </w:rPr>
+    </w:lvl>
+    <w:lvl w:ilvl="4" w:tplc="04130003" w:tentative="1">
+      <w:start w:val="1"/>
+      <w:numFmt w:val="bullet"/>
+      <w:lvlText w:val="o"/>
+      <w:lvlJc w:val="left"/>
+      <w:pPr>
+        <w:ind w:left="3600" w:hanging="360"/>
+      </w:pPr>
+      <w:rPr>
+        <w:rFonts w:ascii="Courier New" w:hAnsi="Courier New" w:cs="Courier New" w:hint="default"/>
+      </w:rPr>
+    </w:lvl>
+    <w:lvl w:ilvl="5" w:tplc="04130005" w:tentative="1">
+      <w:start w:val="1"/>
+      <w:numFmt w:val="bullet"/>
+      <w:lvlText w:val=""/>
+      <w:lvlJc w:val="left"/>
+      <w:pPr>
+        <w:ind w:left="4320" w:hanging="360"/>
+      </w:pPr>
+      <w:rPr>
+        <w:rFonts w:ascii="Wingdings" w:hAnsi="Wingdings" w:hint="default"/>
+      </w:rPr>
+    </w:lvl>
+    <w:lvl w:ilvl="6" w:tplc="04130001" w:tentative="1">
+      <w:start w:val="1"/>
+      <w:numFmt w:val="bullet"/>
+      <w:lvlText w:val=""/>
+      <w:lvlJc w:val="left"/>
+      <w:pPr>
+        <w:ind w:left="5040" w:hanging="360"/>
+      </w:pPr>
+      <w:rPr>
+        <w:rFonts w:ascii="Symbol" w:hAnsi="Symbol" w:hint="default"/>
+      </w:rPr>
+    </w:lvl>
+    <w:lvl w:ilvl="7" w:tplc="04130003" w:tentative="1">
+      <w:start w:val="1"/>
+      <w:numFmt w:val="bullet"/>
+      <w:lvlText w:val="o"/>
+      <w:lvlJc w:val="left"/>
+      <w:pPr>
+        <w:ind w:left="5760" w:hanging="360"/>
+      </w:pPr>
+      <w:rPr>
+        <w:rFonts w:ascii="Courier New" w:hAnsi="Courier New" w:cs="Courier New" w:hint="default"/>
+      </w:rPr>
+    </w:lvl>
+    <w:lvl w:ilvl="8" w:tplc="04130005" w:tentative="1">
+      <w:start w:val="1"/>
+      <w:numFmt w:val="bullet"/>
+      <w:lvlText w:val=""/>
+      <w:lvlJc w:val="left"/>
+      <w:pPr>
+        <w:ind w:left="6480" w:hanging="360"/>
+      </w:pPr>
+      <w:rPr>
+        <w:rFonts w:ascii="Wingdings" w:hAnsi="Wingdings" w:hint="default"/>
+      </w:rPr>
+    </w:lvl>
+  </w:abstractNum>
+  <w:abstractNum w:abstractNumId="7" w15:restartNumberingAfterBreak="0">
     <w:nsid w:val="4A8224BA"/>
     <w:multiLevelType w:val="hybridMultilevel"/>
     <w:tmpl w:val="C2500B90"/>
@@ -1533,8 +3495,233 @@
       </w:rPr>
     </w:lvl>
   </w:abstractNum>
+  <w:abstractNum w:abstractNumId="8" w15:restartNumberingAfterBreak="0">
+    <w:nsid w:val="67A90609"/>
+    <w:multiLevelType w:val="hybridMultilevel"/>
+    <w:tmpl w:val="EB804158"/>
+    <w:lvl w:ilvl="0" w:tplc="A274E8FE">
+      <w:numFmt w:val="bullet"/>
+      <w:lvlText w:val="-"/>
+      <w:lvlJc w:val="left"/>
+      <w:pPr>
+        <w:ind w:left="720" w:hanging="360"/>
+      </w:pPr>
+      <w:rPr>
+        <w:rFonts w:ascii="Calibri" w:eastAsiaTheme="minorHAnsi" w:hAnsi="Calibri" w:cs="Calibri" w:hint="default"/>
+      </w:rPr>
+    </w:lvl>
+    <w:lvl w:ilvl="1" w:tplc="04130003" w:tentative="1">
+      <w:start w:val="1"/>
+      <w:numFmt w:val="bullet"/>
+      <w:lvlText w:val="o"/>
+      <w:lvlJc w:val="left"/>
+      <w:pPr>
+        <w:ind w:left="1440" w:hanging="360"/>
+      </w:pPr>
+      <w:rPr>
+        <w:rFonts w:ascii="Courier New" w:hAnsi="Courier New" w:cs="Courier New" w:hint="default"/>
+      </w:rPr>
+    </w:lvl>
+    <w:lvl w:ilvl="2" w:tplc="04130005" w:tentative="1">
+      <w:start w:val="1"/>
+      <w:numFmt w:val="bullet"/>
+      <w:lvlText w:val=""/>
+      <w:lvlJc w:val="left"/>
+      <w:pPr>
+        <w:ind w:left="2160" w:hanging="360"/>
+      </w:pPr>
+      <w:rPr>
+        <w:rFonts w:ascii="Wingdings" w:hAnsi="Wingdings" w:hint="default"/>
+      </w:rPr>
+    </w:lvl>
+    <w:lvl w:ilvl="3" w:tplc="04130001" w:tentative="1">
+      <w:start w:val="1"/>
+      <w:numFmt w:val="bullet"/>
+      <w:lvlText w:val=""/>
+      <w:lvlJc w:val="left"/>
+      <w:pPr>
+        <w:ind w:left="2880" w:hanging="360"/>
+      </w:pPr>
+      <w:rPr>
+        <w:rFonts w:ascii="Symbol" w:hAnsi="Symbol" w:hint="default"/>
+      </w:rPr>
+    </w:lvl>
+    <w:lvl w:ilvl="4" w:tplc="04130003" w:tentative="1">
+      <w:start w:val="1"/>
+      <w:numFmt w:val="bullet"/>
+      <w:lvlText w:val="o"/>
+      <w:lvlJc w:val="left"/>
+      <w:pPr>
+        <w:ind w:left="3600" w:hanging="360"/>
+      </w:pPr>
+      <w:rPr>
+        <w:rFonts w:ascii="Courier New" w:hAnsi="Courier New" w:cs="Courier New" w:hint="default"/>
+      </w:rPr>
+    </w:lvl>
+    <w:lvl w:ilvl="5" w:tplc="04130005" w:tentative="1">
+      <w:start w:val="1"/>
+      <w:numFmt w:val="bullet"/>
+      <w:lvlText w:val=""/>
+      <w:lvlJc w:val="left"/>
+      <w:pPr>
+        <w:ind w:left="4320" w:hanging="360"/>
+      </w:pPr>
+      <w:rPr>
+        <w:rFonts w:ascii="Wingdings" w:hAnsi="Wingdings" w:hint="default"/>
+      </w:rPr>
+    </w:lvl>
+    <w:lvl w:ilvl="6" w:tplc="04130001" w:tentative="1">
+      <w:start w:val="1"/>
+      <w:numFmt w:val="bullet"/>
+      <w:lvlText w:val=""/>
+      <w:lvlJc w:val="left"/>
+      <w:pPr>
+        <w:ind w:left="5040" w:hanging="360"/>
+      </w:pPr>
+      <w:rPr>
+        <w:rFonts w:ascii="Symbol" w:hAnsi="Symbol" w:hint="default"/>
+      </w:rPr>
+    </w:lvl>
+    <w:lvl w:ilvl="7" w:tplc="04130003" w:tentative="1">
+      <w:start w:val="1"/>
+      <w:numFmt w:val="bullet"/>
+      <w:lvlText w:val="o"/>
+      <w:lvlJc w:val="left"/>
+      <w:pPr>
+        <w:ind w:left="5760" w:hanging="360"/>
+      </w:pPr>
+      <w:rPr>
+        <w:rFonts w:ascii="Courier New" w:hAnsi="Courier New" w:cs="Courier New" w:hint="default"/>
+      </w:rPr>
+    </w:lvl>
+    <w:lvl w:ilvl="8" w:tplc="04130005" w:tentative="1">
+      <w:start w:val="1"/>
+      <w:numFmt w:val="bullet"/>
+      <w:lvlText w:val=""/>
+      <w:lvlJc w:val="left"/>
+      <w:pPr>
+        <w:ind w:left="6480" w:hanging="360"/>
+      </w:pPr>
+      <w:rPr>
+        <w:rFonts w:ascii="Wingdings" w:hAnsi="Wingdings" w:hint="default"/>
+      </w:rPr>
+    </w:lvl>
+  </w:abstractNum>
+  <w:abstractNum w:abstractNumId="9" w15:restartNumberingAfterBreak="0">
+    <w:nsid w:val="694C5965"/>
+    <w:multiLevelType w:val="hybridMultilevel"/>
+    <w:tmpl w:val="92CE6112"/>
+    <w:lvl w:ilvl="0" w:tplc="04130011">
+      <w:start w:val="1"/>
+      <w:numFmt w:val="decimal"/>
+      <w:lvlText w:val="%1)"/>
+      <w:lvlJc w:val="left"/>
+      <w:pPr>
+        <w:ind w:left="720" w:hanging="360"/>
+      </w:pPr>
+    </w:lvl>
+    <w:lvl w:ilvl="1" w:tplc="04130019" w:tentative="1">
+      <w:start w:val="1"/>
+      <w:numFmt w:val="lowerLetter"/>
+      <w:lvlText w:val="%2."/>
+      <w:lvlJc w:val="left"/>
+      <w:pPr>
+        <w:ind w:left="1440" w:hanging="360"/>
+      </w:pPr>
+    </w:lvl>
+    <w:lvl w:ilvl="2" w:tplc="0413001B" w:tentative="1">
+      <w:start w:val="1"/>
+      <w:numFmt w:val="lowerRoman"/>
+      <w:lvlText w:val="%3."/>
+      <w:lvlJc w:val="right"/>
+      <w:pPr>
+        <w:ind w:left="2160" w:hanging="180"/>
+      </w:pPr>
+    </w:lvl>
+    <w:lvl w:ilvl="3" w:tplc="0413000F" w:tentative="1">
+      <w:start w:val="1"/>
+      <w:numFmt w:val="decimal"/>
+      <w:lvlText w:val="%4."/>
+      <w:lvlJc w:val="left"/>
+      <w:pPr>
+        <w:ind w:left="2880" w:hanging="360"/>
+      </w:pPr>
+    </w:lvl>
+    <w:lvl w:ilvl="4" w:tplc="04130019" w:tentative="1">
+      <w:start w:val="1"/>
+      <w:numFmt w:val="lowerLetter"/>
+      <w:lvlText w:val="%5."/>
+      <w:lvlJc w:val="left"/>
+      <w:pPr>
+        <w:ind w:left="3600" w:hanging="360"/>
+      </w:pPr>
+    </w:lvl>
+    <w:lvl w:ilvl="5" w:tplc="0413001B" w:tentative="1">
+      <w:start w:val="1"/>
+      <w:numFmt w:val="lowerRoman"/>
+      <w:lvlText w:val="%6."/>
+      <w:lvlJc w:val="right"/>
+      <w:pPr>
+        <w:ind w:left="4320" w:hanging="180"/>
+      </w:pPr>
+    </w:lvl>
+    <w:lvl w:ilvl="6" w:tplc="0413000F" w:tentative="1">
+      <w:start w:val="1"/>
+      <w:numFmt w:val="decimal"/>
+      <w:lvlText w:val="%7."/>
+      <w:lvlJc w:val="left"/>
+      <w:pPr>
+        <w:ind w:left="5040" w:hanging="360"/>
+      </w:pPr>
+    </w:lvl>
+    <w:lvl w:ilvl="7" w:tplc="04130019" w:tentative="1">
+      <w:start w:val="1"/>
+      <w:numFmt w:val="lowerLetter"/>
+      <w:lvlText w:val="%8."/>
+      <w:lvlJc w:val="left"/>
+      <w:pPr>
+        <w:ind w:left="5760" w:hanging="360"/>
+      </w:pPr>
+    </w:lvl>
+    <w:lvl w:ilvl="8" w:tplc="0413001B" w:tentative="1">
+      <w:start w:val="1"/>
+      <w:numFmt w:val="lowerRoman"/>
+      <w:lvlText w:val="%9."/>
+      <w:lvlJc w:val="right"/>
+      <w:pPr>
+        <w:ind w:left="6480" w:hanging="180"/>
+      </w:pPr>
+    </w:lvl>
+  </w:abstractNum>
   <w:num w:numId="1">
+    <w:abstractNumId w:val="7"/>
+  </w:num>
+  <w:num w:numId="2">
+    <w:abstractNumId w:val="6"/>
+  </w:num>
+  <w:num w:numId="3">
+    <w:abstractNumId w:val="8"/>
+  </w:num>
+  <w:num w:numId="4">
+    <w:abstractNumId w:val="5"/>
+  </w:num>
+  <w:num w:numId="5">
+    <w:abstractNumId w:val="2"/>
+  </w:num>
+  <w:num w:numId="6">
     <w:abstractNumId w:val="0"/>
+  </w:num>
+  <w:num w:numId="7">
+    <w:abstractNumId w:val="3"/>
+  </w:num>
+  <w:num w:numId="8">
+    <w:abstractNumId w:val="9"/>
+  </w:num>
+  <w:num w:numId="9">
+    <w:abstractNumId w:val="1"/>
+  </w:num>
+  <w:num w:numId="10">
+    <w:abstractNumId w:val="4"/>
   </w:num>
 </w:numbering>
 </file>
@@ -1958,6 +4145,50 @@
       <w:szCs w:val="32"/>
     </w:rPr>
   </w:style>
+  <w:style w:type="paragraph" w:styleId="Kop2">
+    <w:name w:val="heading 2"/>
+    <w:basedOn w:val="Standaard"/>
+    <w:next w:val="Standaard"/>
+    <w:link w:val="Kop2Char"/>
+    <w:uiPriority w:val="9"/>
+    <w:unhideWhenUsed/>
+    <w:qFormat/>
+    <w:rsid w:val="009F0E55"/>
+    <w:pPr>
+      <w:keepNext/>
+      <w:keepLines/>
+      <w:spacing w:before="40" w:after="0"/>
+      <w:outlineLvl w:val="1"/>
+    </w:pPr>
+    <w:rPr>
+      <w:rFonts w:asciiTheme="majorHAnsi" w:eastAsiaTheme="majorEastAsia" w:hAnsiTheme="majorHAnsi" w:cstheme="majorBidi"/>
+      <w:color w:val="2F5496" w:themeColor="accent1" w:themeShade="BF"/>
+      <w:sz w:val="26"/>
+      <w:szCs w:val="26"/>
+    </w:rPr>
+  </w:style>
+  <w:style w:type="paragraph" w:styleId="Kop3">
+    <w:name w:val="heading 3"/>
+    <w:basedOn w:val="Standaard"/>
+    <w:next w:val="Standaard"/>
+    <w:link w:val="Kop3Char"/>
+    <w:uiPriority w:val="9"/>
+    <w:unhideWhenUsed/>
+    <w:qFormat/>
+    <w:rsid w:val="009F0E55"/>
+    <w:pPr>
+      <w:keepNext/>
+      <w:keepLines/>
+      <w:spacing w:before="40" w:after="0"/>
+      <w:outlineLvl w:val="2"/>
+    </w:pPr>
+    <w:rPr>
+      <w:rFonts w:asciiTheme="majorHAnsi" w:eastAsiaTheme="majorEastAsia" w:hAnsiTheme="majorHAnsi" w:cstheme="majorBidi"/>
+      <w:color w:val="1F3763" w:themeColor="accent1" w:themeShade="7F"/>
+      <w:sz w:val="24"/>
+      <w:szCs w:val="24"/>
+    </w:rPr>
+  </w:style>
   <w:style w:type="character" w:default="1" w:styleId="Standaardalinea-lettertype">
     <w:name w:val="Default Paragraph Font"/>
     <w:uiPriority w:val="1"/>
@@ -2033,6 +4264,176 @@
       <w:ind w:left="720"/>
       <w:contextualSpacing/>
     </w:pPr>
+  </w:style>
+  <w:style w:type="character" w:styleId="Hyperlink">
+    <w:name w:val="Hyperlink"/>
+    <w:basedOn w:val="Standaardalinea-lettertype"/>
+    <w:uiPriority w:val="99"/>
+    <w:unhideWhenUsed/>
+    <w:rsid w:val="00A8168B"/>
+    <w:rPr>
+      <w:color w:val="0563C1" w:themeColor="hyperlink"/>
+      <w:u w:val="single"/>
+    </w:rPr>
+  </w:style>
+  <w:style w:type="character" w:styleId="Onopgelostemelding">
+    <w:name w:val="Unresolved Mention"/>
+    <w:basedOn w:val="Standaardalinea-lettertype"/>
+    <w:uiPriority w:val="99"/>
+    <w:semiHidden/>
+    <w:unhideWhenUsed/>
+    <w:rsid w:val="00A8168B"/>
+    <w:rPr>
+      <w:color w:val="808080"/>
+      <w:shd w:val="clear" w:color="auto" w:fill="E6E6E6"/>
+    </w:rPr>
+  </w:style>
+  <w:style w:type="character" w:styleId="GevolgdeHyperlink">
+    <w:name w:val="FollowedHyperlink"/>
+    <w:basedOn w:val="Standaardalinea-lettertype"/>
+    <w:uiPriority w:val="99"/>
+    <w:semiHidden/>
+    <w:unhideWhenUsed/>
+    <w:rsid w:val="00A8168B"/>
+    <w:rPr>
+      <w:color w:val="954F72" w:themeColor="followedHyperlink"/>
+      <w:u w:val="single"/>
+    </w:rPr>
+  </w:style>
+  <w:style w:type="paragraph" w:styleId="Koptekst">
+    <w:name w:val="header"/>
+    <w:basedOn w:val="Standaard"/>
+    <w:link w:val="KoptekstChar"/>
+    <w:uiPriority w:val="99"/>
+    <w:unhideWhenUsed/>
+    <w:rsid w:val="008C4163"/>
+    <w:pPr>
+      <w:tabs>
+        <w:tab w:val="center" w:pos="4536"/>
+        <w:tab w:val="right" w:pos="9072"/>
+      </w:tabs>
+      <w:spacing w:after="0" w:line="240" w:lineRule="auto"/>
+    </w:pPr>
+  </w:style>
+  <w:style w:type="character" w:customStyle="1" w:styleId="KoptekstChar">
+    <w:name w:val="Koptekst Char"/>
+    <w:basedOn w:val="Standaardalinea-lettertype"/>
+    <w:link w:val="Koptekst"/>
+    <w:uiPriority w:val="99"/>
+    <w:rsid w:val="008C4163"/>
+  </w:style>
+  <w:style w:type="paragraph" w:styleId="Voettekst">
+    <w:name w:val="footer"/>
+    <w:basedOn w:val="Standaard"/>
+    <w:link w:val="VoettekstChar"/>
+    <w:uiPriority w:val="99"/>
+    <w:unhideWhenUsed/>
+    <w:rsid w:val="008C4163"/>
+    <w:pPr>
+      <w:tabs>
+        <w:tab w:val="center" w:pos="4536"/>
+        <w:tab w:val="right" w:pos="9072"/>
+      </w:tabs>
+      <w:spacing w:after="0" w:line="240" w:lineRule="auto"/>
+    </w:pPr>
+  </w:style>
+  <w:style w:type="character" w:customStyle="1" w:styleId="VoettekstChar">
+    <w:name w:val="Voettekst Char"/>
+    <w:basedOn w:val="Standaardalinea-lettertype"/>
+    <w:link w:val="Voettekst"/>
+    <w:uiPriority w:val="99"/>
+    <w:rsid w:val="008C4163"/>
+  </w:style>
+  <w:style w:type="character" w:customStyle="1" w:styleId="Kop2Char">
+    <w:name w:val="Kop 2 Char"/>
+    <w:basedOn w:val="Standaardalinea-lettertype"/>
+    <w:link w:val="Kop2"/>
+    <w:uiPriority w:val="9"/>
+    <w:rsid w:val="009F0E55"/>
+    <w:rPr>
+      <w:rFonts w:asciiTheme="majorHAnsi" w:eastAsiaTheme="majorEastAsia" w:hAnsiTheme="majorHAnsi" w:cstheme="majorBidi"/>
+      <w:color w:val="2F5496" w:themeColor="accent1" w:themeShade="BF"/>
+      <w:sz w:val="26"/>
+      <w:szCs w:val="26"/>
+    </w:rPr>
+  </w:style>
+  <w:style w:type="character" w:customStyle="1" w:styleId="Kop3Char">
+    <w:name w:val="Kop 3 Char"/>
+    <w:basedOn w:val="Standaardalinea-lettertype"/>
+    <w:link w:val="Kop3"/>
+    <w:uiPriority w:val="9"/>
+    <w:rsid w:val="009F0E55"/>
+    <w:rPr>
+      <w:rFonts w:asciiTheme="majorHAnsi" w:eastAsiaTheme="majorEastAsia" w:hAnsiTheme="majorHAnsi" w:cstheme="majorBidi"/>
+      <w:color w:val="1F3763" w:themeColor="accent1" w:themeShade="7F"/>
+      <w:sz w:val="24"/>
+      <w:szCs w:val="24"/>
+    </w:rPr>
+  </w:style>
+  <w:style w:type="paragraph" w:styleId="Kopvaninhoudsopgave">
+    <w:name w:val="TOC Heading"/>
+    <w:basedOn w:val="Kop1"/>
+    <w:next w:val="Standaard"/>
+    <w:uiPriority w:val="39"/>
+    <w:unhideWhenUsed/>
+    <w:qFormat/>
+    <w:rsid w:val="009F0E55"/>
+    <w:pPr>
+      <w:outlineLvl w:val="9"/>
+    </w:pPr>
+    <w:rPr>
+      <w:lang w:eastAsia="nl-NL"/>
+    </w:rPr>
+  </w:style>
+  <w:style w:type="paragraph" w:styleId="Inhopg2">
+    <w:name w:val="toc 2"/>
+    <w:basedOn w:val="Standaard"/>
+    <w:next w:val="Standaard"/>
+    <w:autoRedefine/>
+    <w:uiPriority w:val="39"/>
+    <w:unhideWhenUsed/>
+    <w:rsid w:val="009F0E55"/>
+    <w:pPr>
+      <w:spacing w:after="100"/>
+      <w:ind w:left="220"/>
+    </w:pPr>
+    <w:rPr>
+      <w:rFonts w:eastAsiaTheme="minorEastAsia" w:cs="Times New Roman"/>
+      <w:lang w:eastAsia="nl-NL"/>
+    </w:rPr>
+  </w:style>
+  <w:style w:type="paragraph" w:styleId="Inhopg1">
+    <w:name w:val="toc 1"/>
+    <w:basedOn w:val="Standaard"/>
+    <w:next w:val="Standaard"/>
+    <w:autoRedefine/>
+    <w:uiPriority w:val="39"/>
+    <w:unhideWhenUsed/>
+    <w:rsid w:val="009F0E55"/>
+    <w:pPr>
+      <w:spacing w:after="100"/>
+    </w:pPr>
+    <w:rPr>
+      <w:rFonts w:eastAsiaTheme="minorEastAsia" w:cs="Times New Roman"/>
+      <w:lang w:eastAsia="nl-NL"/>
+    </w:rPr>
+  </w:style>
+  <w:style w:type="paragraph" w:styleId="Inhopg3">
+    <w:name w:val="toc 3"/>
+    <w:basedOn w:val="Standaard"/>
+    <w:next w:val="Standaard"/>
+    <w:autoRedefine/>
+    <w:uiPriority w:val="39"/>
+    <w:unhideWhenUsed/>
+    <w:rsid w:val="009F0E55"/>
+    <w:pPr>
+      <w:spacing w:after="100"/>
+      <w:ind w:left="440"/>
+    </w:pPr>
+    <w:rPr>
+      <w:rFonts w:eastAsiaTheme="minorEastAsia" w:cs="Times New Roman"/>
+      <w:lang w:eastAsia="nl-NL"/>
+    </w:rPr>
   </w:style>
 </w:styles>
 </file>
@@ -2171,12 +4572,19 @@
 
 <file path=word/glossary/fontTable.xml><?xml version="1.0" encoding="utf-8"?>
 <w:fonts xmlns:mc="http://schemas.openxmlformats.org/markup-compatibility/2006" xmlns:r="http://schemas.openxmlformats.org/officeDocument/2006/relationships" xmlns:w="http://schemas.openxmlformats.org/wordprocessingml/2006/main" xmlns:w14="http://schemas.microsoft.com/office/word/2010/wordml" xmlns:w15="http://schemas.microsoft.com/office/word/2012/wordml" xmlns:w16cid="http://schemas.microsoft.com/office/word/2016/wordml/cid" xmlns:w16se="http://schemas.microsoft.com/office/word/2015/wordml/symex" mc:Ignorable="w14 w15 w16se w16cid">
+  <w:font w:name="Times New Roman">
+    <w:panose1 w:val="02020603050405020304"/>
+    <w:charset w:val="00"/>
+    <w:family w:val="roman"/>
+    <w:pitch w:val="variable"/>
+    <w:sig w:usb0="E0002AFF" w:usb1="C0007841" w:usb2="00000009" w:usb3="00000000" w:csb0="000001FF" w:csb1="00000000"/>
+  </w:font>
   <w:font w:name="Calibri">
     <w:panose1 w:val="020F0502020204030204"/>
     <w:charset w:val="00"/>
     <w:family w:val="swiss"/>
     <w:pitch w:val="variable"/>
-    <w:sig w:usb0="E0002AFF" w:usb1="C000247B" w:usb2="00000009" w:usb3="00000000" w:csb0="000001FF" w:csb1="00000000"/>
+    <w:sig w:usb0="E0002AFF" w:usb1="4000ACFF" w:usb2="00000001" w:usb3="00000000" w:csb0="000001FF" w:csb1="00000000"/>
   </w:font>
   <w:font w:name="Courier New">
     <w:panose1 w:val="02070309020205020404"/>
@@ -2184,13 +4592,6 @@
     <w:family w:val="modern"/>
     <w:pitch w:val="fixed"/>
     <w:sig w:usb0="E0002EFF" w:usb1="C0007843" w:usb2="00000009" w:usb3="00000000" w:csb0="000001FF" w:csb1="00000000"/>
-  </w:font>
-  <w:font w:name="Times New Roman">
-    <w:panose1 w:val="02020603050405020304"/>
-    <w:charset w:val="00"/>
-    <w:family w:val="roman"/>
-    <w:pitch w:val="variable"/>
-    <w:sig w:usb0="E0002EFF" w:usb1="C000785B" w:usb2="00000009" w:usb3="00000000" w:csb0="000001FF" w:csb1="00000000"/>
   </w:font>
   <w:font w:name="Wingdings">
     <w:panose1 w:val="05000000000000000000"/>
@@ -2211,7 +4612,7 @@
     <w:charset w:val="00"/>
     <w:family w:val="swiss"/>
     <w:pitch w:val="variable"/>
-    <w:sig w:usb0="E0002AFF" w:usb1="C000247B" w:usb2="00000009" w:usb3="00000000" w:csb0="000001FF" w:csb1="00000000"/>
+    <w:sig w:usb0="A0002AEF" w:usb1="4000207B" w:usb2="00000000" w:usb3="00000000" w:csb0="000001FF" w:csb1="00000000"/>
   </w:font>
 </w:fonts>
 </file>
@@ -2233,11 +4634,13 @@
   </w:compat>
   <w:rsids>
     <w:rsidRoot w:val="00D62EC9"/>
+    <w:rsid w:val="00171A51"/>
     <w:rsid w:val="004E51A6"/>
     <w:rsid w:val="00510989"/>
     <w:rsid w:val="00515AED"/>
     <w:rsid w:val="0061100D"/>
     <w:rsid w:val="006C5DA5"/>
+    <w:rsid w:val="00763EC7"/>
     <w:rsid w:val="00775D92"/>
     <w:rsid w:val="00857D5F"/>
     <w:rsid w:val="008F04EA"/>
@@ -2711,6 +5114,34 @@
     <w:name w:val="89E1D39589204027AA06A893B7957B2A"/>
     <w:rsid w:val="00D62EC9"/>
   </w:style>
+  <w:style w:type="paragraph" w:customStyle="1" w:styleId="3C476484D454461CB410C43A0462C2D4">
+    <w:name w:val="3C476484D454461CB410C43A0462C2D4"/>
+    <w:rsid w:val="00171A51"/>
+  </w:style>
+  <w:style w:type="paragraph" w:customStyle="1" w:styleId="1C4107C91D3242E3950672EF4B109CF2">
+    <w:name w:val="1C4107C91D3242E3950672EF4B109CF2"/>
+    <w:rsid w:val="00171A51"/>
+  </w:style>
+  <w:style w:type="paragraph" w:customStyle="1" w:styleId="5FCFC2DBC76E4399B299FEB3272A3BE6">
+    <w:name w:val="5FCFC2DBC76E4399B299FEB3272A3BE6"/>
+    <w:rsid w:val="00171A51"/>
+  </w:style>
+  <w:style w:type="paragraph" w:customStyle="1" w:styleId="4DE3B43049E744448C4B4ED54C792B3E">
+    <w:name w:val="4DE3B43049E744448C4B4ED54C792B3E"/>
+    <w:rsid w:val="00171A51"/>
+  </w:style>
+  <w:style w:type="paragraph" w:customStyle="1" w:styleId="ACE795382B524B1DB07F775B57BC65E4">
+    <w:name w:val="ACE795382B524B1DB07F775B57BC65E4"/>
+    <w:rsid w:val="00171A51"/>
+  </w:style>
+  <w:style w:type="paragraph" w:customStyle="1" w:styleId="A606203D130D48A49074CB9D569421D1">
+    <w:name w:val="A606203D130D48A49074CB9D569421D1"/>
+    <w:rsid w:val="00171A51"/>
+  </w:style>
+  <w:style w:type="paragraph" w:customStyle="1" w:styleId="559C699B2EF144798C178B5E6E07956B">
+    <w:name w:val="559C699B2EF144798C178B5E6E07956B"/>
+    <w:rsid w:val="00171A51"/>
+  </w:style>
 </w:styles>
 </file>
 
@@ -3040,7 +5471,7 @@
 </file>
 
 <file path=customXml/itemProps2.xml><?xml version="1.0" encoding="utf-8"?>
-<ds:datastoreItem xmlns:ds="http://schemas.openxmlformats.org/officeDocument/2006/customXml" ds:itemID="{A88CA83A-B297-4938-A194-57137A4C054B}">
+<ds:datastoreItem xmlns:ds="http://schemas.openxmlformats.org/officeDocument/2006/customXml" ds:itemID="{53A9F5F4-687C-427A-8DA3-40770410A217}">
   <ds:schemaRefs>
     <ds:schemaRef ds:uri="http://schemas.openxmlformats.org/officeDocument/2006/bibliography"/>
   </ds:schemaRefs>

</xml_diff>